<commit_message>
structure and small bug fixes
</commit_message>
<xml_diff>
--- a/backend/assets/templates/cv_template.docx
+++ b/backend/assets/templates/cv_template.docx
@@ -388,13 +388,23 @@
                 <w:szCs w:val="18"/>
               </w:rPr>
             </w:pPr>
+            <w:proofErr w:type="gramStart"/>
             <w:r>
               <w:rPr>
                 <w:i/>
                 <w:color w:val="000000" w:themeColor="text1"/>
                 <w:szCs w:val="18"/>
               </w:rPr>
-              <w:t>{{ fitness }}</w:t>
+              <w:t>{{ fitness</w:t>
+            </w:r>
+            <w:proofErr w:type="gramEnd"/>
+            <w:r>
+              <w:rPr>
+                <w:i/>
+                <w:color w:val="000000" w:themeColor="text1"/>
+                <w:szCs w:val="18"/>
+              </w:rPr>
+              <w:t xml:space="preserve"> }}</w:t>
             </w:r>
           </w:p>
         </w:tc>
@@ -491,6 +501,7 @@
                 <w:color w:val="000000" w:themeColor="text1"/>
               </w:rPr>
             </w:pPr>
+            <w:proofErr w:type="gramStart"/>
             <w:r>
               <w:rPr>
                 <w:i/>
@@ -505,6 +516,7 @@
               </w:rPr>
               <w:t>name</w:t>
             </w:r>
+            <w:proofErr w:type="gramEnd"/>
             <w:r>
               <w:rPr>
                 <w:i/>
@@ -554,6 +566,7 @@
                 <w:color w:val="000000" w:themeColor="text1"/>
               </w:rPr>
             </w:pPr>
+            <w:proofErr w:type="gramStart"/>
             <w:r>
               <w:rPr>
                 <w:i/>
@@ -570,6 +583,7 @@
               <w:t>lastname</w:t>
             </w:r>
             <w:proofErr w:type="spellEnd"/>
+            <w:proofErr w:type="gramEnd"/>
             <w:r>
               <w:rPr>
                 <w:i/>
@@ -625,12 +639,21 @@
                 <w:color w:val="000000" w:themeColor="text1"/>
               </w:rPr>
             </w:pPr>
+            <w:proofErr w:type="gramStart"/>
             <w:r>
               <w:rPr>
                 <w:i/>
                 <w:color w:val="000000" w:themeColor="text1"/>
               </w:rPr>
-              <w:t xml:space="preserve">{{ birthday }} </w:t>
+              <w:t>{{ birthday</w:t>
+            </w:r>
+            <w:proofErr w:type="gramEnd"/>
+            <w:r>
+              <w:rPr>
+                <w:i/>
+                <w:color w:val="000000" w:themeColor="text1"/>
+              </w:rPr>
+              <w:t xml:space="preserve"> }} </w:t>
             </w:r>
           </w:p>
         </w:tc>
@@ -674,12 +697,21 @@
                 <w:color w:val="000000" w:themeColor="text1"/>
               </w:rPr>
             </w:pPr>
+            <w:proofErr w:type="gramStart"/>
             <w:r>
               <w:rPr>
                 <w:i/>
                 <w:color w:val="000000" w:themeColor="text1"/>
               </w:rPr>
-              <w:t xml:space="preserve">{{ nationality }} </w:t>
+              <w:t>{{ nationality</w:t>
+            </w:r>
+            <w:proofErr w:type="gramEnd"/>
+            <w:r>
+              <w:rPr>
+                <w:i/>
+                <w:color w:val="000000" w:themeColor="text1"/>
+              </w:rPr>
+              <w:t xml:space="preserve"> }} </w:t>
             </w:r>
           </w:p>
         </w:tc>
@@ -718,12 +750,21 @@
                 <w:color w:val="000000" w:themeColor="text1"/>
               </w:rPr>
             </w:pPr>
+            <w:proofErr w:type="gramStart"/>
             <w:r>
               <w:rPr>
                 <w:i/>
                 <w:color w:val="000000" w:themeColor="text1"/>
               </w:rPr>
-              <w:t>{{ gender }}</w:t>
+              <w:t>{{ gender</w:t>
+            </w:r>
+            <w:proofErr w:type="gramEnd"/>
+            <w:r>
+              <w:rPr>
+                <w:i/>
+                <w:color w:val="000000" w:themeColor="text1"/>
+              </w:rPr>
+              <w:t xml:space="preserve"> }}</w:t>
             </w:r>
           </w:p>
         </w:tc>
@@ -769,6 +810,7 @@
                 <w:color w:val="000000" w:themeColor="text1"/>
               </w:rPr>
             </w:pPr>
+            <w:proofErr w:type="gramStart"/>
             <w:r>
               <w:rPr>
                 <w:i/>
@@ -782,7 +824,15 @@
                 <w:i/>
                 <w:color w:val="000000" w:themeColor="text1"/>
               </w:rPr>
-              <w:t>work_occupation</w:t>
+              <w:t>work</w:t>
+            </w:r>
+            <w:proofErr w:type="gramEnd"/>
+            <w:r>
+              <w:rPr>
+                <w:i/>
+                <w:color w:val="000000" w:themeColor="text1"/>
+              </w:rPr>
+              <w:t>_occupation</w:t>
             </w:r>
             <w:proofErr w:type="spellEnd"/>
             <w:r>
@@ -834,12 +884,21 @@
                 <w:color w:val="000000" w:themeColor="text1"/>
               </w:rPr>
             </w:pPr>
+            <w:proofErr w:type="gramStart"/>
             <w:r>
               <w:rPr>
                 <w:i/>
                 <w:color w:val="000000" w:themeColor="text1"/>
               </w:rPr>
-              <w:t xml:space="preserve">{{ availability }} </w:t>
+              <w:t>{{ availability</w:t>
+            </w:r>
+            <w:proofErr w:type="gramEnd"/>
+            <w:r>
+              <w:rPr>
+                <w:i/>
+                <w:color w:val="000000" w:themeColor="text1"/>
+              </w:rPr>
+              <w:t xml:space="preserve"> }} </w:t>
             </w:r>
           </w:p>
         </w:tc>
@@ -1121,12 +1180,17 @@
             <w:gridSpan w:val="5"/>
           </w:tcPr>
           <w:p>
+            <w:proofErr w:type="gramStart"/>
             <w:r>
               <w:t xml:space="preserve">{{ </w:t>
             </w:r>
             <w:proofErr w:type="spellStart"/>
             <w:r>
-              <w:t>formatted_</w:t>
+              <w:t>formatted</w:t>
+            </w:r>
+            <w:proofErr w:type="gramEnd"/>
+            <w:r>
+              <w:t>_</w:t>
             </w:r>
             <w:r>
               <w:t>education</w:t>
@@ -1184,11 +1248,16 @@
             <w:shd w:val="clear" w:color="auto" w:fill="auto"/>
           </w:tcPr>
           <w:p>
+            <w:proofErr w:type="gramStart"/>
             <w:r>
               <w:t xml:space="preserve">{{ </w:t>
             </w:r>
             <w:r>
-              <w:t>formatted_certification</w:t>
+              <w:t>formatted</w:t>
+            </w:r>
+            <w:proofErr w:type="gramEnd"/>
+            <w:r>
+              <w:t>_certification</w:t>
             </w:r>
             <w:r>
               <w:t xml:space="preserve"> }}</w:t>
@@ -1215,10 +1284,10 @@
         <w:tblLook w:val="01E0" w:firstRow="1" w:lastRow="1" w:firstColumn="1" w:lastColumn="1" w:noHBand="0" w:noVBand="0"/>
       </w:tblPr>
       <w:tblGrid>
-        <w:gridCol w:w="1608"/>
-        <w:gridCol w:w="2231"/>
-        <w:gridCol w:w="2213"/>
-        <w:gridCol w:w="2251"/>
+        <w:gridCol w:w="1280"/>
+        <w:gridCol w:w="2693"/>
+        <w:gridCol w:w="2118"/>
+        <w:gridCol w:w="2212"/>
       </w:tblGrid>
       <w:tr>
         <w:trPr>
@@ -1353,21 +1422,142 @@
             <w:tcW w:w="2304" w:type="dxa"/>
           </w:tcPr>
           <w:p>
+            <w:proofErr w:type="gramStart"/>
+            <w:r>
+              <w:t>{{</w:t>
+            </w:r>
+            <w:r>
+              <w:t xml:space="preserve"> </w:t>
+            </w:r>
+            <w:proofErr w:type="spellStart"/>
+            <w:r>
+              <w:t>languages</w:t>
+            </w:r>
+            <w:proofErr w:type="gramEnd"/>
+            <w:r>
+              <w:t>.</w:t>
+            </w:r>
+            <w:r>
+              <w:t>French.spoken_level</w:t>
+            </w:r>
+            <w:proofErr w:type="spellEnd"/>
+            <w:r>
+              <w:t xml:space="preserve"> }}</w:t>
+            </w:r>
+          </w:p>
+        </w:tc>
+        <w:tc>
+          <w:tcPr>
+            <w:tcW w:w="2304" w:type="dxa"/>
+          </w:tcPr>
+          <w:p>
+            <w:proofErr w:type="gramStart"/>
             <w:r>
               <w:t xml:space="preserve">{{ </w:t>
             </w:r>
             <w:proofErr w:type="spellStart"/>
             <w:r>
-              <w:t>fren</w:t>
-            </w:r>
-            <w:r>
-              <w:t>c</w:t>
-            </w:r>
-            <w:r>
-              <w:t>h_spoken</w:t>
+              <w:t>languages</w:t>
+            </w:r>
+            <w:proofErr w:type="gramEnd"/>
+            <w:r>
+              <w:t>.</w:t>
+            </w:r>
+            <w:r>
+              <w:t>Dutch</w:t>
+            </w:r>
+            <w:r>
+              <w:t>.spoken_level</w:t>
             </w:r>
             <w:proofErr w:type="spellEnd"/>
             <w:r>
+              <w:t xml:space="preserve"> </w:t>
+            </w:r>
+            <w:r>
+              <w:t xml:space="preserve">}} </w:t>
+            </w:r>
+          </w:p>
+        </w:tc>
+        <w:tc>
+          <w:tcPr>
+            <w:tcW w:w="2305" w:type="dxa"/>
+          </w:tcPr>
+          <w:p>
+            <w:proofErr w:type="gramStart"/>
+            <w:r>
+              <w:t xml:space="preserve">{{ </w:t>
+            </w:r>
+            <w:proofErr w:type="spellStart"/>
+            <w:r>
+              <w:t>languages</w:t>
+            </w:r>
+            <w:proofErr w:type="gramEnd"/>
+            <w:r>
+              <w:t>.</w:t>
+            </w:r>
+            <w:r>
+              <w:t>English</w:t>
+            </w:r>
+            <w:r>
+              <w:t>.spoken_level</w:t>
+            </w:r>
+            <w:proofErr w:type="spellEnd"/>
+            <w:r>
+              <w:t xml:space="preserve"> </w:t>
+            </w:r>
+            <w:r>
+              <w:t>}}</w:t>
+            </w:r>
+          </w:p>
+        </w:tc>
+      </w:tr>
+      <w:tr>
+        <w:trPr>
+          <w:cantSplit/>
+        </w:trPr>
+        <w:tc>
+          <w:tcPr>
+            <w:tcW w:w="1616" w:type="dxa"/>
+          </w:tcPr>
+          <w:p>
+            <w:pPr>
+              <w:rPr>
+                <w:b/>
+              </w:rPr>
+            </w:pPr>
+            <w:r>
+              <w:rPr>
+                <w:b/>
+              </w:rPr>
+              <w:t>Written</w:t>
+            </w:r>
+          </w:p>
+        </w:tc>
+        <w:tc>
+          <w:tcPr>
+            <w:tcW w:w="2304" w:type="dxa"/>
+          </w:tcPr>
+          <w:p>
+            <w:proofErr w:type="gramStart"/>
+            <w:r>
+              <w:t xml:space="preserve">{{ </w:t>
+            </w:r>
+            <w:proofErr w:type="spellStart"/>
+            <w:r>
+              <w:t>languages</w:t>
+            </w:r>
+            <w:proofErr w:type="gramEnd"/>
+            <w:r>
+              <w:t>.French.</w:t>
+            </w:r>
+            <w:r>
+              <w:t>written</w:t>
+            </w:r>
+            <w:r>
+              <w:t>_level</w:t>
+            </w:r>
+            <w:proofErr w:type="spellEnd"/>
+            <w:r>
               <w:t xml:space="preserve"> }}</w:t>
             </w:r>
           </w:p>
@@ -1377,16 +1567,46 @@
             <w:tcW w:w="2304" w:type="dxa"/>
           </w:tcPr>
           <w:p>
+            <w:proofErr w:type="gramStart"/>
             <w:r>
               <w:t xml:space="preserve">{{ </w:t>
             </w:r>
             <w:proofErr w:type="spellStart"/>
             <w:r>
-              <w:t>dutch_spoken</w:t>
+              <w:t>languages</w:t>
+            </w:r>
+            <w:proofErr w:type="gramEnd"/>
+            <w:r>
+              <w:t>.</w:t>
+            </w:r>
+            <w:r>
+              <w:t>Dutch</w:t>
             </w:r>
             <w:proofErr w:type="spellEnd"/>
             <w:r>
-              <w:t xml:space="preserve"> }} </w:t>
+              <w:t>.</w:t>
+            </w:r>
+            <w:r>
+              <w:t xml:space="preserve"> </w:t>
+            </w:r>
+            <w:proofErr w:type="spellStart"/>
+            <w:r>
+              <w:t>written_</w:t>
+            </w:r>
+            <w:proofErr w:type="gramStart"/>
+            <w:r>
+              <w:t>level</w:t>
+            </w:r>
+            <w:proofErr w:type="spellEnd"/>
+            <w:r>
+              <w:t xml:space="preserve"> </w:t>
+            </w:r>
+            <w:r>
+              <w:t>}</w:t>
+            </w:r>
+            <w:proofErr w:type="gramEnd"/>
+            <w:r>
+              <w:t xml:space="preserve">} </w:t>
             </w:r>
           </w:p>
         </w:tc>
@@ -1395,16 +1615,36 @@
             <w:tcW w:w="2305" w:type="dxa"/>
           </w:tcPr>
           <w:p>
+            <w:proofErr w:type="gramStart"/>
             <w:r>
               <w:t xml:space="preserve">{{ </w:t>
             </w:r>
+            <w:r>
+              <w:t>languages</w:t>
+            </w:r>
+            <w:proofErr w:type="gramEnd"/>
+            <w:r>
+              <w:t>.</w:t>
+            </w:r>
+            <w:r>
+              <w:t xml:space="preserve"> </w:t>
+            </w:r>
+            <w:r>
+              <w:t>English.</w:t>
+            </w:r>
+            <w:r>
+              <w:t xml:space="preserve"> </w:t>
+            </w:r>
             <w:proofErr w:type="spellStart"/>
             <w:r>
-              <w:t>english_spoken</w:t>
+              <w:t>written_level</w:t>
             </w:r>
             <w:proofErr w:type="spellEnd"/>
             <w:r>
-              <w:t xml:space="preserve"> }}</w:t>
+              <w:t xml:space="preserve"> </w:t>
+            </w:r>
+            <w:r>
+              <w:t>}}</w:t>
             </w:r>
           </w:p>
         </w:tc>
@@ -1427,7 +1667,7 @@
               <w:rPr>
                 <w:b/>
               </w:rPr>
-              <w:t>Written</w:t>
+              <w:t>Comprehension</w:t>
             </w:r>
           </w:p>
         </w:tc>
@@ -1436,22 +1676,30 @@
             <w:tcW w:w="2304" w:type="dxa"/>
           </w:tcPr>
           <w:p>
+            <w:proofErr w:type="gramStart"/>
             <w:r>
               <w:t xml:space="preserve">{{ </w:t>
             </w:r>
             <w:proofErr w:type="spellStart"/>
             <w:r>
-              <w:t>fren</w:t>
-            </w:r>
-            <w:r>
-              <w:t>c</w:t>
-            </w:r>
-            <w:r>
-              <w:t>h_written</w:t>
+              <w:t>languages</w:t>
+            </w:r>
+            <w:proofErr w:type="gramEnd"/>
+            <w:r>
+              <w:t>.French.</w:t>
+            </w:r>
+            <w:r>
+              <w:t>comprehension</w:t>
+            </w:r>
+            <w:r>
+              <w:t>_level</w:t>
             </w:r>
             <w:proofErr w:type="spellEnd"/>
             <w:r>
-              <w:t xml:space="preserve"> }}</w:t>
+              <w:t xml:space="preserve"> </w:t>
+            </w:r>
+            <w:r>
+              <w:t>}}</w:t>
             </w:r>
           </w:p>
         </w:tc>
@@ -1460,16 +1708,38 @@
             <w:tcW w:w="2304" w:type="dxa"/>
           </w:tcPr>
           <w:p>
+            <w:proofErr w:type="gramStart"/>
             <w:r>
               <w:t xml:space="preserve">{{ </w:t>
             </w:r>
             <w:proofErr w:type="spellStart"/>
             <w:r>
-              <w:t>dutch_written</w:t>
+              <w:t>languages</w:t>
+            </w:r>
+            <w:proofErr w:type="gramEnd"/>
+            <w:r>
+              <w:t>.</w:t>
+            </w:r>
+            <w:r>
+              <w:t>Dutch</w:t>
             </w:r>
             <w:proofErr w:type="spellEnd"/>
             <w:r>
-              <w:t xml:space="preserve"> }} </w:t>
+              <w:t>.</w:t>
+            </w:r>
+            <w:r>
+              <w:t xml:space="preserve"> </w:t>
+            </w:r>
+            <w:proofErr w:type="spellStart"/>
+            <w:r>
+              <w:t>comprehension_level</w:t>
+            </w:r>
+            <w:proofErr w:type="spellEnd"/>
+            <w:r>
+              <w:t xml:space="preserve"> </w:t>
+            </w:r>
+            <w:r>
+              <w:t>}}</w:t>
             </w:r>
           </w:p>
         </w:tc>
@@ -1478,99 +1748,36 @@
             <w:tcW w:w="2305" w:type="dxa"/>
           </w:tcPr>
           <w:p>
+            <w:proofErr w:type="gramStart"/>
             <w:r>
               <w:t xml:space="preserve">{{ </w:t>
             </w:r>
+            <w:r>
+              <w:t>languages</w:t>
+            </w:r>
+            <w:proofErr w:type="gramEnd"/>
+            <w:r>
+              <w:t>.</w:t>
+            </w:r>
+            <w:r>
+              <w:t xml:space="preserve"> </w:t>
+            </w:r>
+            <w:r>
+              <w:t>English.</w:t>
+            </w:r>
+            <w:r>
+              <w:t xml:space="preserve"> </w:t>
+            </w:r>
             <w:proofErr w:type="spellStart"/>
             <w:r>
-              <w:t>english_written</w:t>
+              <w:t>comprehension_level</w:t>
             </w:r>
             <w:proofErr w:type="spellEnd"/>
             <w:r>
-              <w:t xml:space="preserve"> }}</w:t>
-            </w:r>
-          </w:p>
-        </w:tc>
-      </w:tr>
-      <w:tr>
-        <w:trPr>
-          <w:cantSplit/>
-        </w:trPr>
-        <w:tc>
-          <w:tcPr>
-            <w:tcW w:w="1616" w:type="dxa"/>
-          </w:tcPr>
-          <w:p>
-            <w:pPr>
-              <w:rPr>
-                <w:b/>
-              </w:rPr>
-            </w:pPr>
-            <w:r>
-              <w:rPr>
-                <w:b/>
-              </w:rPr>
-              <w:t>Comprehension</w:t>
-            </w:r>
-          </w:p>
-        </w:tc>
-        <w:tc>
-          <w:tcPr>
-            <w:tcW w:w="2304" w:type="dxa"/>
-          </w:tcPr>
-          <w:p>
-            <w:r>
-              <w:t xml:space="preserve">{{ </w:t>
-            </w:r>
-            <w:proofErr w:type="spellStart"/>
-            <w:r>
-              <w:t>fren</w:t>
-            </w:r>
-            <w:r>
-              <w:t>c</w:t>
-            </w:r>
-            <w:r>
-              <w:t>h_comprehension</w:t>
-            </w:r>
-            <w:proofErr w:type="spellEnd"/>
-            <w:r>
-              <w:t xml:space="preserve"> }}</w:t>
-            </w:r>
-          </w:p>
-        </w:tc>
-        <w:tc>
-          <w:tcPr>
-            <w:tcW w:w="2304" w:type="dxa"/>
-          </w:tcPr>
-          <w:p>
-            <w:r>
-              <w:t xml:space="preserve">{{ </w:t>
-            </w:r>
-            <w:proofErr w:type="spellStart"/>
-            <w:r>
-              <w:t>dutch_comprehension</w:t>
-            </w:r>
-            <w:proofErr w:type="spellEnd"/>
-            <w:r>
-              <w:t xml:space="preserve"> }}</w:t>
-            </w:r>
-          </w:p>
-        </w:tc>
-        <w:tc>
-          <w:tcPr>
-            <w:tcW w:w="2305" w:type="dxa"/>
-          </w:tcPr>
-          <w:p>
-            <w:r>
-              <w:t xml:space="preserve">{{ </w:t>
-            </w:r>
-            <w:proofErr w:type="spellStart"/>
-            <w:r>
-              <w:t>english_comprehension</w:t>
-            </w:r>
-            <w:proofErr w:type="spellEnd"/>
-            <w:r>
-              <w:t xml:space="preserve"> }}</w:t>
+              <w:t xml:space="preserve"> </w:t>
+            </w:r>
+            <w:r>
+              <w:t>}}</w:t>
             </w:r>
           </w:p>
         </w:tc>
@@ -1831,7 +2038,14 @@
           <w:tcPr>
             <w:tcW w:w="6913" w:type="dxa"/>
           </w:tcPr>
-          <w:p/>
+          <w:p>
+            <w:pPr>
+              <w:rPr>
+                <w:b/>
+                <w:bCs/>
+              </w:rPr>
+            </w:pPr>
+          </w:p>
         </w:tc>
       </w:tr>
       <w:tr>
@@ -2137,6 +2351,7 @@
             <w:gridSpan w:val="2"/>
           </w:tcPr>
           <w:p>
+            <w:proofErr w:type="gramStart"/>
             <w:r>
               <w:rPr>
                 <w:i/>
@@ -2150,7 +2365,15 @@
                 <w:i/>
                 <w:color w:val="000000" w:themeColor="text1"/>
               </w:rPr>
-              <w:t>man_skills</w:t>
+              <w:t>man</w:t>
+            </w:r>
+            <w:proofErr w:type="gramEnd"/>
+            <w:r>
+              <w:rPr>
+                <w:i/>
+                <w:color w:val="000000" w:themeColor="text1"/>
+              </w:rPr>
+              <w:t>_skills</w:t>
             </w:r>
             <w:proofErr w:type="spellEnd"/>
             <w:r>
@@ -2208,6 +2431,7 @@
             <w:gridSpan w:val="2"/>
           </w:tcPr>
           <w:p>
+            <w:proofErr w:type="gramStart"/>
             <w:r>
               <w:rPr>
                 <w:i/>
@@ -2221,7 +2445,15 @@
                 <w:i/>
                 <w:color w:val="000000" w:themeColor="text1"/>
               </w:rPr>
-              <w:t>tech_skills</w:t>
+              <w:t>tech</w:t>
+            </w:r>
+            <w:proofErr w:type="gramEnd"/>
+            <w:r>
+              <w:rPr>
+                <w:i/>
+                <w:color w:val="000000" w:themeColor="text1"/>
+              </w:rPr>
+              <w:t>_skills</w:t>
             </w:r>
             <w:proofErr w:type="spellEnd"/>
             <w:r>
@@ -2279,12 +2511,17 @@
             <w:gridSpan w:val="2"/>
           </w:tcPr>
           <w:p>
+            <w:proofErr w:type="gramStart"/>
             <w:r>
               <w:t xml:space="preserve">{{ </w:t>
             </w:r>
             <w:proofErr w:type="spellStart"/>
             <w:r>
-              <w:t>other_skills</w:t>
+              <w:t>other</w:t>
+            </w:r>
+            <w:proofErr w:type="gramEnd"/>
+            <w:r>
+              <w:t>_skills</w:t>
             </w:r>
             <w:proofErr w:type="spellEnd"/>
             <w:r>
@@ -2407,13 +2644,23 @@
                               <w:sz w:val="20"/>
                             </w:rPr>
                           </w:pPr>
+                          <w:proofErr w:type="gramStart"/>
                           <w:r>
                             <w:rPr>
                               <w:rFonts w:ascii="Calibri" w:hAnsi="Calibri" w:cs="Calibri"/>
                               <w:color w:val="0000FF"/>
                               <w:sz w:val="20"/>
                             </w:rPr>
-                            <w:t>Classification : Internal</w:t>
+                            <w:t>Classification :</w:t>
+                          </w:r>
+                          <w:proofErr w:type="gramEnd"/>
+                          <w:r>
+                            <w:rPr>
+                              <w:rFonts w:ascii="Calibri" w:hAnsi="Calibri" w:cs="Calibri"/>
+                              <w:color w:val="0000FF"/>
+                              <w:sz w:val="20"/>
+                            </w:rPr>
+                            <w:t xml:space="preserve"> Internal</w:t>
                           </w:r>
                         </w:p>
                       </w:txbxContent>

</xml_diff>

<commit_message>
fixing bugs on project title extraction and render
</commit_message>
<xml_diff>
--- a/backend/assets/templates/cv_template.docx
+++ b/backend/assets/templates/cv_template.docx
@@ -1,6 +1,6 @@
 
 <file path=word/document.xml><?xml version="1.0" encoding="utf-8"?>
-<w:document xmlns:wpc="http://schemas.microsoft.com/office/word/2010/wordprocessingCanvas" xmlns:cx="http://schemas.microsoft.com/office/drawing/2014/chartex" xmlns:cx1="http://schemas.microsoft.com/office/drawing/2015/9/8/chartex" xmlns:cx2="http://schemas.microsoft.com/office/drawing/2015/10/21/chartex" xmlns:cx3="http://schemas.microsoft.com/office/drawing/2016/5/9/chartex" xmlns:cx4="http://schemas.microsoft.com/office/drawing/2016/5/10/chartex" xmlns:cx5="http://schemas.microsoft.com/office/drawing/2016/5/11/chartex" xmlns:cx6="http://schemas.microsoft.com/office/drawing/2016/5/12/chartex" xmlns:cx7="http://schemas.microsoft.com/office/drawing/2016/5/13/chartex" xmlns:cx8="http://schemas.microsoft.com/office/drawing/2016/5/14/chartex" xmlns:mc="http://schemas.openxmlformats.org/markup-compatibility/2006" xmlns:aink="http://schemas.microsoft.com/office/drawing/2016/ink" xmlns:am3d="http://schemas.microsoft.com/office/drawing/2017/model3d" xmlns:o="urn:schemas-microsoft-com:office:office" xmlns:r="http://schemas.openxmlformats.org/officeDocument/2006/relationships" xmlns:m="http://schemas.openxmlformats.org/officeDocument/2006/math" xmlns:v="urn:schemas-microsoft-com:vml" xmlns:wp14="http://schemas.microsoft.com/office/word/2010/wordprocessingDrawing" xmlns:wp="http://schemas.openxmlformats.org/drawingml/2006/wordprocessingDrawing" xmlns:w10="urn:schemas-microsoft-com:office:word" xmlns:w="http://schemas.openxmlformats.org/wordprocessingml/2006/main" xmlns:w14="http://schemas.microsoft.com/office/word/2010/wordml" xmlns:w15="http://schemas.microsoft.com/office/word/2012/wordml" xmlns:w16cex="http://schemas.microsoft.com/office/word/2018/wordml/cex" xmlns:w16cid="http://schemas.microsoft.com/office/word/2016/wordml/cid" xmlns:w16="http://schemas.microsoft.com/office/word/2018/wordml" xmlns:w16sdtdh="http://schemas.microsoft.com/office/word/2020/wordml/sdtdatahash" xmlns:w16se="http://schemas.microsoft.com/office/word/2015/wordml/symex" xmlns:wpg="http://schemas.microsoft.com/office/word/2010/wordprocessingGroup" xmlns:wpi="http://schemas.microsoft.com/office/word/2010/wordprocessingInk" xmlns:wne="http://schemas.microsoft.com/office/word/2006/wordml" xmlns:wps="http://schemas.microsoft.com/office/word/2010/wordprocessingShape" mc:Ignorable="w14 w15 w16se w16cid w16 w16cex w16sdtdh wp14">
+<w:document xmlns:wpc="http://schemas.microsoft.com/office/word/2010/wordprocessingCanvas" xmlns:cx="http://schemas.microsoft.com/office/drawing/2014/chartex" xmlns:cx1="http://schemas.microsoft.com/office/drawing/2015/9/8/chartex" xmlns:cx2="http://schemas.microsoft.com/office/drawing/2015/10/21/chartex" xmlns:cx3="http://schemas.microsoft.com/office/drawing/2016/5/9/chartex" xmlns:cx4="http://schemas.microsoft.com/office/drawing/2016/5/10/chartex" xmlns:cx5="http://schemas.microsoft.com/office/drawing/2016/5/11/chartex" xmlns:cx6="http://schemas.microsoft.com/office/drawing/2016/5/12/chartex" xmlns:cx7="http://schemas.microsoft.com/office/drawing/2016/5/13/chartex" xmlns:cx8="http://schemas.microsoft.com/office/drawing/2016/5/14/chartex" xmlns:mc="http://schemas.openxmlformats.org/markup-compatibility/2006" xmlns:aink="http://schemas.microsoft.com/office/drawing/2016/ink" xmlns:am3d="http://schemas.microsoft.com/office/drawing/2017/model3d" xmlns:o="urn:schemas-microsoft-com:office:office" xmlns:oel="http://schemas.microsoft.com/office/2019/extlst" xmlns:r="http://schemas.openxmlformats.org/officeDocument/2006/relationships" xmlns:m="http://schemas.openxmlformats.org/officeDocument/2006/math" xmlns:v="urn:schemas-microsoft-com:vml" xmlns:wp14="http://schemas.microsoft.com/office/word/2010/wordprocessingDrawing" xmlns:wp="http://schemas.openxmlformats.org/drawingml/2006/wordprocessingDrawing" xmlns:w10="urn:schemas-microsoft-com:office:word" xmlns:w="http://schemas.openxmlformats.org/wordprocessingml/2006/main" xmlns:w14="http://schemas.microsoft.com/office/word/2010/wordml" xmlns:w15="http://schemas.microsoft.com/office/word/2012/wordml" xmlns:w16cex="http://schemas.microsoft.com/office/word/2018/wordml/cex" xmlns:w16cid="http://schemas.microsoft.com/office/word/2016/wordml/cid" xmlns:w16="http://schemas.microsoft.com/office/word/2018/wordml" xmlns:w16sdtdh="http://schemas.microsoft.com/office/word/2020/wordml/sdtdatahash" xmlns:w16se="http://schemas.microsoft.com/office/word/2015/wordml/symex" xmlns:wpg="http://schemas.microsoft.com/office/word/2010/wordprocessingGroup" xmlns:wpi="http://schemas.microsoft.com/office/word/2010/wordprocessingInk" xmlns:wne="http://schemas.microsoft.com/office/word/2006/wordml" xmlns:wps="http://schemas.microsoft.com/office/word/2010/wordprocessingShape" mc:Ignorable="w14 w15 w16se w16cid w16 w16cex w16sdtdh wp14">
   <w:body>
     <w:p/>
     <w:tbl>
@@ -388,13 +388,23 @@
                 <w:szCs w:val="18"/>
               </w:rPr>
             </w:pPr>
+            <w:proofErr w:type="gramStart"/>
             <w:r>
               <w:rPr>
                 <w:i/>
                 <w:color w:val="000000" w:themeColor="text1"/>
                 <w:szCs w:val="18"/>
               </w:rPr>
-              <w:t>{{ fitness }}</w:t>
+              <w:t>{{ fitness</w:t>
+            </w:r>
+            <w:proofErr w:type="gramEnd"/>
+            <w:r>
+              <w:rPr>
+                <w:i/>
+                <w:color w:val="000000" w:themeColor="text1"/>
+                <w:szCs w:val="18"/>
+              </w:rPr>
+              <w:t xml:space="preserve"> }}</w:t>
             </w:r>
           </w:p>
         </w:tc>
@@ -491,6 +501,7 @@
                 <w:color w:val="000000" w:themeColor="text1"/>
               </w:rPr>
             </w:pPr>
+            <w:proofErr w:type="gramStart"/>
             <w:r>
               <w:rPr>
                 <w:i/>
@@ -505,6 +516,7 @@
               </w:rPr>
               <w:t>name</w:t>
             </w:r>
+            <w:proofErr w:type="gramEnd"/>
             <w:r>
               <w:rPr>
                 <w:i/>
@@ -554,6 +566,7 @@
                 <w:color w:val="000000" w:themeColor="text1"/>
               </w:rPr>
             </w:pPr>
+            <w:proofErr w:type="gramStart"/>
             <w:r>
               <w:rPr>
                 <w:i/>
@@ -570,6 +583,7 @@
               <w:t>lastname</w:t>
             </w:r>
             <w:proofErr w:type="spellEnd"/>
+            <w:proofErr w:type="gramEnd"/>
             <w:r>
               <w:rPr>
                 <w:i/>
@@ -625,12 +639,21 @@
                 <w:color w:val="000000" w:themeColor="text1"/>
               </w:rPr>
             </w:pPr>
+            <w:proofErr w:type="gramStart"/>
             <w:r>
               <w:rPr>
                 <w:i/>
                 <w:color w:val="000000" w:themeColor="text1"/>
               </w:rPr>
-              <w:t xml:space="preserve">{{ birthday }} </w:t>
+              <w:t>{{ birthday</w:t>
+            </w:r>
+            <w:proofErr w:type="gramEnd"/>
+            <w:r>
+              <w:rPr>
+                <w:i/>
+                <w:color w:val="000000" w:themeColor="text1"/>
+              </w:rPr>
+              <w:t xml:space="preserve"> }} </w:t>
             </w:r>
           </w:p>
         </w:tc>
@@ -674,12 +697,21 @@
                 <w:color w:val="000000" w:themeColor="text1"/>
               </w:rPr>
             </w:pPr>
+            <w:proofErr w:type="gramStart"/>
             <w:r>
               <w:rPr>
                 <w:i/>
                 <w:color w:val="000000" w:themeColor="text1"/>
               </w:rPr>
-              <w:t xml:space="preserve">{{ nationality }} </w:t>
+              <w:t>{{ nationality</w:t>
+            </w:r>
+            <w:proofErr w:type="gramEnd"/>
+            <w:r>
+              <w:rPr>
+                <w:i/>
+                <w:color w:val="000000" w:themeColor="text1"/>
+              </w:rPr>
+              <w:t xml:space="preserve"> }} </w:t>
             </w:r>
           </w:p>
         </w:tc>
@@ -718,12 +750,21 @@
                 <w:color w:val="000000" w:themeColor="text1"/>
               </w:rPr>
             </w:pPr>
+            <w:proofErr w:type="gramStart"/>
             <w:r>
               <w:rPr>
                 <w:i/>
                 <w:color w:val="000000" w:themeColor="text1"/>
               </w:rPr>
-              <w:t>{{ gender }}</w:t>
+              <w:t>{{ gender</w:t>
+            </w:r>
+            <w:proofErr w:type="gramEnd"/>
+            <w:r>
+              <w:rPr>
+                <w:i/>
+                <w:color w:val="000000" w:themeColor="text1"/>
+              </w:rPr>
+              <w:t xml:space="preserve"> }}</w:t>
             </w:r>
           </w:p>
         </w:tc>
@@ -769,6 +810,7 @@
                 <w:color w:val="000000" w:themeColor="text1"/>
               </w:rPr>
             </w:pPr>
+            <w:proofErr w:type="gramStart"/>
             <w:r>
               <w:rPr>
                 <w:i/>
@@ -782,7 +824,15 @@
                 <w:i/>
                 <w:color w:val="000000" w:themeColor="text1"/>
               </w:rPr>
-              <w:t>work_occupation</w:t>
+              <w:t>work</w:t>
+            </w:r>
+            <w:proofErr w:type="gramEnd"/>
+            <w:r>
+              <w:rPr>
+                <w:i/>
+                <w:color w:val="000000" w:themeColor="text1"/>
+              </w:rPr>
+              <w:t>_occupation</w:t>
             </w:r>
             <w:proofErr w:type="spellEnd"/>
             <w:r>
@@ -834,12 +884,21 @@
                 <w:color w:val="000000" w:themeColor="text1"/>
               </w:rPr>
             </w:pPr>
+            <w:proofErr w:type="gramStart"/>
             <w:r>
               <w:rPr>
                 <w:i/>
                 <w:color w:val="000000" w:themeColor="text1"/>
               </w:rPr>
-              <w:t xml:space="preserve">{{ availability }} </w:t>
+              <w:t>{{ availability</w:t>
+            </w:r>
+            <w:proofErr w:type="gramEnd"/>
+            <w:r>
+              <w:rPr>
+                <w:i/>
+                <w:color w:val="000000" w:themeColor="text1"/>
+              </w:rPr>
+              <w:t xml:space="preserve"> }} </w:t>
             </w:r>
           </w:p>
         </w:tc>
@@ -1121,10 +1180,14 @@
             <w:gridSpan w:val="5"/>
           </w:tcPr>
           <w:p>
-            <w:r>
-              <w:t>{{ education }}</w:t>
-            </w:r>
-            <w:proofErr w:type="spellStart"/>
+            <w:proofErr w:type="gramStart"/>
+            <w:r>
+              <w:t>{{ education</w:t>
+            </w:r>
+            <w:proofErr w:type="gramEnd"/>
+            <w:r>
+              <w:t xml:space="preserve"> }}</w:t>
+            </w:r>
           </w:p>
         </w:tc>
       </w:tr>
@@ -1150,7 +1213,6 @@
                 <w:szCs w:val="22"/>
               </w:rPr>
             </w:pPr>
-            <w:proofErr w:type="spellEnd"/>
             <w:r>
               <w:rPr>
                 <w:b/>
@@ -1175,6 +1237,7 @@
             <w:shd w:val="clear" w:color="auto" w:fill="auto"/>
           </w:tcPr>
           <w:p>
+            <w:proofErr w:type="gramStart"/>
             <w:r>
               <w:t xml:space="preserve">{{ </w:t>
             </w:r>
@@ -1184,6 +1247,7 @@
             <w:r>
               <w:t>s</w:t>
             </w:r>
+            <w:proofErr w:type="gramEnd"/>
             <w:r>
               <w:t xml:space="preserve"> }}</w:t>
             </w:r>
@@ -1348,23 +1412,206 @@
           </w:tcPr>
           <w:p>
             <w:r>
-              <w:t>{{</w:t>
-            </w:r>
+              <w:t xml:space="preserve">{%p if </w:t>
+            </w:r>
+            <w:proofErr w:type="spellStart"/>
+            <w:proofErr w:type="gramStart"/>
+            <w:r>
+              <w:t>languages.French</w:t>
+            </w:r>
+            <w:proofErr w:type="spellEnd"/>
+            <w:proofErr w:type="gramEnd"/>
+            <w:r>
+              <w:t xml:space="preserve"> %}</w:t>
+            </w:r>
+          </w:p>
+          <w:p>
+            <w:proofErr w:type="gramStart"/>
+            <w:r>
+              <w:t xml:space="preserve">{{ </w:t>
+            </w:r>
+            <w:proofErr w:type="spellStart"/>
+            <w:r>
+              <w:t>languages</w:t>
+            </w:r>
+            <w:proofErr w:type="gramEnd"/>
+            <w:r>
+              <w:t>.French.spoken_level</w:t>
+            </w:r>
+            <w:proofErr w:type="spellEnd"/>
+            <w:r>
+              <w:t xml:space="preserve"> }}</w:t>
+            </w:r>
+          </w:p>
+          <w:p>
+            <w:r>
+              <w:t>{%p endif %}</w:t>
+            </w:r>
+          </w:p>
+        </w:tc>
+        <w:tc>
+          <w:tcPr>
+            <w:tcW w:w="2304" w:type="dxa"/>
+          </w:tcPr>
+          <w:p>
+            <w:r>
+              <w:t xml:space="preserve">{%p if </w:t>
+            </w:r>
+            <w:proofErr w:type="spellStart"/>
+            <w:proofErr w:type="gramStart"/>
+            <w:r>
+              <w:t>languages.</w:t>
+            </w:r>
+            <w:r>
+              <w:t>Dutch</w:t>
+            </w:r>
+            <w:proofErr w:type="spellEnd"/>
+            <w:proofErr w:type="gramEnd"/>
+            <w:r>
+              <w:t xml:space="preserve"> %}</w:t>
+            </w:r>
+          </w:p>
+          <w:p>
+            <w:proofErr w:type="gramStart"/>
+            <w:r>
+              <w:t xml:space="preserve">{{ </w:t>
+            </w:r>
+            <w:proofErr w:type="spellStart"/>
+            <w:r>
+              <w:t>languages</w:t>
+            </w:r>
+            <w:proofErr w:type="gramEnd"/>
+            <w:r>
+              <w:t>.Dutch.spoken_level</w:t>
+            </w:r>
+            <w:proofErr w:type="spellEnd"/>
             <w:r>
               <w:t xml:space="preserve"> </w:t>
             </w:r>
+            <w:r>
+              <w:t xml:space="preserve">}} </w:t>
+            </w:r>
+          </w:p>
+          <w:p>
+            <w:r>
+              <w:t>{%p endif %}</w:t>
+            </w:r>
+          </w:p>
+        </w:tc>
+        <w:tc>
+          <w:tcPr>
+            <w:tcW w:w="2305" w:type="dxa"/>
+          </w:tcPr>
+          <w:p>
+            <w:r>
+              <w:t xml:space="preserve">{%p if </w:t>
+            </w:r>
             <w:proofErr w:type="spellStart"/>
+            <w:proofErr w:type="gramStart"/>
             <w:r>
               <w:t>languages.</w:t>
             </w:r>
             <w:r>
-              <w:t>French.spoken_level</w:t>
+              <w:t>English</w:t>
             </w:r>
             <w:proofErr w:type="spellEnd"/>
+            <w:proofErr w:type="gramEnd"/>
+            <w:r>
+              <w:t xml:space="preserve"> %}</w:t>
+            </w:r>
+          </w:p>
+          <w:p>
+            <w:proofErr w:type="gramStart"/>
+            <w:r>
+              <w:t xml:space="preserve">{{ </w:t>
+            </w:r>
+            <w:proofErr w:type="spellStart"/>
+            <w:r>
+              <w:t>languages</w:t>
+            </w:r>
+            <w:proofErr w:type="gramEnd"/>
+            <w:r>
+              <w:t>.English.spoken_level</w:t>
+            </w:r>
+            <w:proofErr w:type="spellEnd"/>
+            <w:r>
+              <w:t xml:space="preserve"> </w:t>
+            </w:r>
+            <w:r>
+              <w:t>}}</w:t>
+            </w:r>
+          </w:p>
+          <w:p>
+            <w:r>
+              <w:t>{%p endif %}</w:t>
+            </w:r>
+          </w:p>
+        </w:tc>
+      </w:tr>
+      <w:tr>
+        <w:trPr>
+          <w:cantSplit/>
+        </w:trPr>
+        <w:tc>
+          <w:tcPr>
+            <w:tcW w:w="1616" w:type="dxa"/>
+          </w:tcPr>
+          <w:p>
+            <w:pPr>
+              <w:rPr>
+                <w:b/>
+              </w:rPr>
+            </w:pPr>
+            <w:r>
+              <w:rPr>
+                <w:b/>
+              </w:rPr>
+              <w:t>Written</w:t>
+            </w:r>
+          </w:p>
+        </w:tc>
+        <w:tc>
+          <w:tcPr>
+            <w:tcW w:w="2304" w:type="dxa"/>
+          </w:tcPr>
+          <w:p>
+            <w:r>
+              <w:t xml:space="preserve">{%p if </w:t>
+            </w:r>
+            <w:proofErr w:type="spellStart"/>
+            <w:proofErr w:type="gramStart"/>
+            <w:r>
+              <w:t>languages.French</w:t>
+            </w:r>
+            <w:proofErr w:type="spellEnd"/>
+            <w:proofErr w:type="gramEnd"/>
+            <w:r>
+              <w:t xml:space="preserve"> %}</w:t>
+            </w:r>
+          </w:p>
+          <w:p>
+            <w:proofErr w:type="gramStart"/>
+            <w:r>
+              <w:t xml:space="preserve">{{ </w:t>
+            </w:r>
+            <w:proofErr w:type="spellStart"/>
+            <w:r>
+              <w:t>languages</w:t>
+            </w:r>
+            <w:proofErr w:type="gramEnd"/>
+            <w:r>
+              <w:t>.French.written_level</w:t>
+            </w:r>
+            <w:proofErr w:type="spellEnd"/>
             <w:r>
               <w:t xml:space="preserve"> }}</w:t>
             </w:r>
           </w:p>
+          <w:p>
+            <w:r>
+              <w:t>{%p endif %}</w:t>
+            </w:r>
+          </w:p>
         </w:tc>
         <w:tc>
           <w:tcPr>
@@ -1372,18 +1619,59 @@
           </w:tcPr>
           <w:p>
             <w:r>
+              <w:t xml:space="preserve">{%p if </w:t>
+            </w:r>
+            <w:proofErr w:type="spellStart"/>
+            <w:proofErr w:type="gramStart"/>
+            <w:r>
+              <w:t>languages.Dutch</w:t>
+            </w:r>
+            <w:proofErr w:type="spellEnd"/>
+            <w:proofErr w:type="gramEnd"/>
+            <w:r>
+              <w:t xml:space="preserve"> %}</w:t>
+            </w:r>
+          </w:p>
+          <w:p>
+            <w:proofErr w:type="gramStart"/>
+            <w:r>
               <w:t xml:space="preserve">{{ </w:t>
             </w:r>
             <w:proofErr w:type="spellStart"/>
             <w:r>
-              <w:t>languages.Dutch.spoken_level</w:t>
+              <w:t>languages</w:t>
+            </w:r>
+            <w:proofErr w:type="gramEnd"/>
+            <w:r>
+              <w:t>.Dutch</w:t>
             </w:r>
             <w:proofErr w:type="spellEnd"/>
             <w:r>
+              <w:t xml:space="preserve">. </w:t>
+            </w:r>
+            <w:proofErr w:type="spellStart"/>
+            <w:r>
+              <w:t>written_</w:t>
+            </w:r>
+            <w:proofErr w:type="gramStart"/>
+            <w:r>
+              <w:t>level</w:t>
+            </w:r>
+            <w:proofErr w:type="spellEnd"/>
+            <w:r>
               <w:t xml:space="preserve"> </w:t>
             </w:r>
             <w:r>
-              <w:t xml:space="preserve">}} </w:t>
+              <w:t>}</w:t>
+            </w:r>
+            <w:proofErr w:type="gramEnd"/>
+            <w:r>
+              <w:t xml:space="preserve">} </w:t>
+            </w:r>
+          </w:p>
+          <w:p>
+            <w:r>
+              <w:t>{%p endif %}</w:t>
             </w:r>
           </w:p>
         </w:tc>
@@ -1393,41 +1681,123 @@
           </w:tcPr>
           <w:p>
             <w:r>
+              <w:t xml:space="preserve">{%p if </w:t>
+            </w:r>
+            <w:proofErr w:type="spellStart"/>
+            <w:proofErr w:type="gramStart"/>
+            <w:r>
+              <w:t>languages.English</w:t>
+            </w:r>
+            <w:proofErr w:type="spellEnd"/>
+            <w:proofErr w:type="gramEnd"/>
+            <w:r>
+              <w:t xml:space="preserve"> %}</w:t>
+            </w:r>
+          </w:p>
+          <w:p>
+            <w:proofErr w:type="gramStart"/>
+            <w:r>
               <w:t xml:space="preserve">{{ </w:t>
             </w:r>
+            <w:r>
+              <w:t>languages</w:t>
+            </w:r>
+            <w:proofErr w:type="gramEnd"/>
+            <w:r>
+              <w:t xml:space="preserve">. English. </w:t>
+            </w:r>
             <w:proofErr w:type="spellStart"/>
             <w:r>
-              <w:t>languages.English.spoken_level</w:t>
+              <w:t>written_</w:t>
+            </w:r>
+            <w:proofErr w:type="gramStart"/>
+            <w:r>
+              <w:t>level</w:t>
             </w:r>
             <w:proofErr w:type="spellEnd"/>
             <w:r>
               <w:t xml:space="preserve"> </w:t>
             </w:r>
             <w:r>
+              <w:t>}</w:t>
+            </w:r>
+            <w:proofErr w:type="gramEnd"/>
+            <w:r>
+              <w:t>}</w:t>
+            </w:r>
+          </w:p>
+          <w:p>
+            <w:r>
+              <w:t>{%p endif %}</w:t>
+            </w:r>
+          </w:p>
+        </w:tc>
+      </w:tr>
+      <w:tr>
+        <w:trPr>
+          <w:cantSplit/>
+        </w:trPr>
+        <w:tc>
+          <w:tcPr>
+            <w:tcW w:w="1616" w:type="dxa"/>
+          </w:tcPr>
+          <w:p>
+            <w:pPr>
+              <w:rPr>
+                <w:b/>
+              </w:rPr>
+            </w:pPr>
+            <w:r>
+              <w:rPr>
+                <w:b/>
+              </w:rPr>
+              <w:t>Comprehension</w:t>
+            </w:r>
+          </w:p>
+        </w:tc>
+        <w:tc>
+          <w:tcPr>
+            <w:tcW w:w="2304" w:type="dxa"/>
+          </w:tcPr>
+          <w:p>
+            <w:r>
+              <w:t xml:space="preserve">{%p if </w:t>
+            </w:r>
+            <w:proofErr w:type="spellStart"/>
+            <w:proofErr w:type="gramStart"/>
+            <w:r>
+              <w:t>languages.French</w:t>
+            </w:r>
+            <w:proofErr w:type="spellEnd"/>
+            <w:proofErr w:type="gramEnd"/>
+            <w:r>
+              <w:t xml:space="preserve"> %}</w:t>
+            </w:r>
+          </w:p>
+          <w:p>
+            <w:proofErr w:type="gramStart"/>
+            <w:r>
+              <w:t xml:space="preserve">{{ </w:t>
+            </w:r>
+            <w:proofErr w:type="spellStart"/>
+            <w:r>
+              <w:t>languages</w:t>
+            </w:r>
+            <w:proofErr w:type="gramEnd"/>
+            <w:r>
+              <w:t>.French.comprehension_level</w:t>
+            </w:r>
+            <w:proofErr w:type="spellEnd"/>
+            <w:r>
+              <w:t xml:space="preserve"> </w:t>
+            </w:r>
+            <w:r>
               <w:t>}}</w:t>
             </w:r>
           </w:p>
-        </w:tc>
-      </w:tr>
-      <w:tr>
-        <w:trPr>
-          <w:cantSplit/>
-        </w:trPr>
-        <w:tc>
-          <w:tcPr>
-            <w:tcW w:w="1616" w:type="dxa"/>
-          </w:tcPr>
-          <w:p>
-            <w:pPr>
-              <w:rPr>
-                <w:b/>
-              </w:rPr>
-            </w:pPr>
-            <w:r>
-              <w:rPr>
-                <w:b/>
-              </w:rPr>
-              <w:t>Written</w:t>
+          <w:p>
+            <w:r>
+              <w:t>{%p endif %}</w:t>
             </w:r>
           </w:p>
         </w:tc>
@@ -1437,165 +1807,116 @@
           </w:tcPr>
           <w:p>
             <w:r>
+              <w:t xml:space="preserve">{%p if </w:t>
+            </w:r>
+            <w:proofErr w:type="spellStart"/>
+            <w:proofErr w:type="gramStart"/>
+            <w:r>
+              <w:t>languages.Dutch</w:t>
+            </w:r>
+            <w:proofErr w:type="spellEnd"/>
+            <w:proofErr w:type="gramEnd"/>
+            <w:r>
+              <w:t xml:space="preserve"> %}</w:t>
+            </w:r>
+          </w:p>
+          <w:p>
+            <w:proofErr w:type="gramStart"/>
+            <w:r>
               <w:t xml:space="preserve">{{ </w:t>
             </w:r>
             <w:proofErr w:type="spellStart"/>
             <w:r>
-              <w:t>languages.French.written_level</w:t>
+              <w:t>languages</w:t>
+            </w:r>
+            <w:proofErr w:type="gramEnd"/>
+            <w:r>
+              <w:t>.Dutch</w:t>
             </w:r>
             <w:proofErr w:type="spellEnd"/>
             <w:r>
-              <w:t xml:space="preserve"> }}</w:t>
-            </w:r>
-          </w:p>
-        </w:tc>
-        <w:tc>
-          <w:tcPr>
-            <w:tcW w:w="2304" w:type="dxa"/>
-          </w:tcPr>
-          <w:p>
+              <w:t xml:space="preserve">. </w:t>
+            </w:r>
+            <w:proofErr w:type="spellStart"/>
+            <w:r>
+              <w:t>comprehension_</w:t>
+            </w:r>
+            <w:proofErr w:type="gramStart"/>
+            <w:r>
+              <w:t>level</w:t>
+            </w:r>
+            <w:proofErr w:type="spellEnd"/>
+            <w:r>
+              <w:t xml:space="preserve"> </w:t>
+            </w:r>
+            <w:r>
+              <w:t>}</w:t>
+            </w:r>
+            <w:proofErr w:type="gramEnd"/>
+            <w:r>
+              <w:t>}</w:t>
+            </w:r>
+          </w:p>
+          <w:p>
+            <w:r>
+              <w:t>{%p endif %}</w:t>
+            </w:r>
+          </w:p>
+        </w:tc>
+        <w:tc>
+          <w:tcPr>
+            <w:tcW w:w="2305" w:type="dxa"/>
+          </w:tcPr>
+          <w:p>
+            <w:r>
+              <w:t xml:space="preserve">{%p if </w:t>
+            </w:r>
+            <w:proofErr w:type="spellStart"/>
+            <w:proofErr w:type="gramStart"/>
+            <w:r>
+              <w:t>languages.English</w:t>
+            </w:r>
+            <w:proofErr w:type="spellEnd"/>
+            <w:proofErr w:type="gramEnd"/>
+            <w:r>
+              <w:t xml:space="preserve"> %}</w:t>
+            </w:r>
+          </w:p>
+          <w:p>
+            <w:proofErr w:type="gramStart"/>
             <w:r>
               <w:t xml:space="preserve">{{ </w:t>
             </w:r>
+            <w:r>
+              <w:t>languages</w:t>
+            </w:r>
+            <w:proofErr w:type="gramEnd"/>
+            <w:r>
+              <w:t xml:space="preserve">. English. </w:t>
+            </w:r>
             <w:proofErr w:type="spellStart"/>
             <w:r>
-              <w:t>languages.Dutch</w:t>
+              <w:t>comprehension_</w:t>
+            </w:r>
+            <w:proofErr w:type="gramStart"/>
+            <w:r>
+              <w:t>level</w:t>
             </w:r>
             <w:proofErr w:type="spellEnd"/>
             <w:r>
-              <w:t xml:space="preserve">. </w:t>
-            </w:r>
-            <w:proofErr w:type="spellStart"/>
-            <w:r>
-              <w:t>written_level</w:t>
-            </w:r>
-            <w:proofErr w:type="spellEnd"/>
-            <w:r>
               <w:t xml:space="preserve"> </w:t>
             </w:r>
             <w:r>
-              <w:t xml:space="preserve">}} </w:t>
-            </w:r>
-          </w:p>
-        </w:tc>
-        <w:tc>
-          <w:tcPr>
-            <w:tcW w:w="2305" w:type="dxa"/>
-          </w:tcPr>
-          <w:p>
-            <w:r>
-              <w:t xml:space="preserve">{{ </w:t>
-            </w:r>
-            <w:r>
-              <w:t xml:space="preserve">languages. English. </w:t>
-            </w:r>
-            <w:proofErr w:type="spellStart"/>
-            <w:r>
-              <w:t>written_level</w:t>
-            </w:r>
-            <w:proofErr w:type="spellEnd"/>
-            <w:r>
-              <w:t xml:space="preserve"> </w:t>
-            </w:r>
-            <w:r>
-              <w:t>}}</w:t>
-            </w:r>
-          </w:p>
-        </w:tc>
-      </w:tr>
-      <w:tr>
-        <w:trPr>
-          <w:cantSplit/>
-        </w:trPr>
-        <w:tc>
-          <w:tcPr>
-            <w:tcW w:w="1616" w:type="dxa"/>
-          </w:tcPr>
-          <w:p>
-            <w:pPr>
-              <w:rPr>
-                <w:b/>
-              </w:rPr>
-            </w:pPr>
-            <w:r>
-              <w:rPr>
-                <w:b/>
-              </w:rPr>
-              <w:t>Comprehension</w:t>
-            </w:r>
-          </w:p>
-        </w:tc>
-        <w:tc>
-          <w:tcPr>
-            <w:tcW w:w="2304" w:type="dxa"/>
-          </w:tcPr>
-          <w:p>
-            <w:r>
-              <w:t xml:space="preserve">{{ </w:t>
-            </w:r>
-            <w:proofErr w:type="spellStart"/>
-            <w:r>
-              <w:t>languages.French.comprehension_level</w:t>
-            </w:r>
-            <w:proofErr w:type="spellEnd"/>
-            <w:r>
-              <w:t xml:space="preserve"> </w:t>
-            </w:r>
-            <w:r>
-              <w:t>}}</w:t>
-            </w:r>
-          </w:p>
-        </w:tc>
-        <w:tc>
-          <w:tcPr>
-            <w:tcW w:w="2304" w:type="dxa"/>
-          </w:tcPr>
-          <w:p>
-            <w:r>
-              <w:t xml:space="preserve">{{ </w:t>
-            </w:r>
-            <w:proofErr w:type="spellStart"/>
-            <w:r>
-              <w:t>languages.Dutch</w:t>
-            </w:r>
-            <w:proofErr w:type="spellEnd"/>
-            <w:r>
-              <w:t xml:space="preserve">. </w:t>
-            </w:r>
-            <w:proofErr w:type="spellStart"/>
-            <w:r>
-              <w:t>comprehension_level</w:t>
-            </w:r>
-            <w:proofErr w:type="spellEnd"/>
-            <w:r>
-              <w:t xml:space="preserve"> </w:t>
-            </w:r>
-            <w:r>
-              <w:t>}}</w:t>
-            </w:r>
-          </w:p>
-        </w:tc>
-        <w:tc>
-          <w:tcPr>
-            <w:tcW w:w="2305" w:type="dxa"/>
-          </w:tcPr>
-          <w:p>
-            <w:r>
-              <w:t xml:space="preserve">{{ </w:t>
-            </w:r>
-            <w:r>
-              <w:t xml:space="preserve">languages. English. </w:t>
-            </w:r>
-            <w:proofErr w:type="spellStart"/>
-            <w:r>
-              <w:t>comprehension_level</w:t>
-            </w:r>
-            <w:proofErr w:type="spellEnd"/>
-            <w:r>
-              <w:t xml:space="preserve"> </w:t>
-            </w:r>
-            <w:r>
-              <w:t>}}</w:t>
+              <w:t>}</w:t>
+            </w:r>
+            <w:proofErr w:type="gramEnd"/>
+            <w:r>
+              <w:t>}</w:t>
+            </w:r>
+          </w:p>
+          <w:p>
+            <w:r>
+              <w:t>{%p endif %}</w:t>
             </w:r>
           </w:p>
         </w:tc>
@@ -2169,6 +2490,7 @@
             <w:gridSpan w:val="2"/>
           </w:tcPr>
           <w:p>
+            <w:proofErr w:type="gramStart"/>
             <w:r>
               <w:rPr>
                 <w:i/>
@@ -2182,7 +2504,15 @@
                 <w:i/>
                 <w:color w:val="000000" w:themeColor="text1"/>
               </w:rPr>
-              <w:t>man_skills</w:t>
+              <w:t>man</w:t>
+            </w:r>
+            <w:proofErr w:type="gramEnd"/>
+            <w:r>
+              <w:rPr>
+                <w:i/>
+                <w:color w:val="000000" w:themeColor="text1"/>
+              </w:rPr>
+              <w:t>_skills</w:t>
             </w:r>
             <w:proofErr w:type="spellEnd"/>
             <w:r>
@@ -2240,6 +2570,7 @@
             <w:gridSpan w:val="2"/>
           </w:tcPr>
           <w:p>
+            <w:proofErr w:type="gramStart"/>
             <w:r>
               <w:rPr>
                 <w:i/>
@@ -2253,7 +2584,15 @@
                 <w:i/>
                 <w:color w:val="000000" w:themeColor="text1"/>
               </w:rPr>
-              <w:t>tech_skills</w:t>
+              <w:t>tech</w:t>
+            </w:r>
+            <w:proofErr w:type="gramEnd"/>
+            <w:r>
+              <w:rPr>
+                <w:i/>
+                <w:color w:val="000000" w:themeColor="text1"/>
+              </w:rPr>
+              <w:t>_skills</w:t>
             </w:r>
             <w:proofErr w:type="spellEnd"/>
             <w:r>
@@ -2311,12 +2650,17 @@
             <w:gridSpan w:val="2"/>
           </w:tcPr>
           <w:p>
+            <w:proofErr w:type="gramStart"/>
             <w:r>
               <w:t xml:space="preserve">{{ </w:t>
             </w:r>
             <w:proofErr w:type="spellStart"/>
             <w:r>
-              <w:t>other_skills</w:t>
+              <w:t>other</w:t>
+            </w:r>
+            <w:proofErr w:type="gramEnd"/>
+            <w:r>
+              <w:t>_skills</w:t>
             </w:r>
             <w:proofErr w:type="spellEnd"/>
             <w:r>
@@ -2344,7 +2688,7 @@
 </file>
 
 <file path=word/endnotes.xml><?xml version="1.0" encoding="utf-8"?>
-<w:endnotes xmlns:wpc="http://schemas.microsoft.com/office/word/2010/wordprocessingCanvas" xmlns:cx="http://schemas.microsoft.com/office/drawing/2014/chartex" xmlns:cx1="http://schemas.microsoft.com/office/drawing/2015/9/8/chartex" xmlns:cx2="http://schemas.microsoft.com/office/drawing/2015/10/21/chartex" xmlns:cx3="http://schemas.microsoft.com/office/drawing/2016/5/9/chartex" xmlns:cx4="http://schemas.microsoft.com/office/drawing/2016/5/10/chartex" xmlns:cx5="http://schemas.microsoft.com/office/drawing/2016/5/11/chartex" xmlns:cx6="http://schemas.microsoft.com/office/drawing/2016/5/12/chartex" xmlns:cx7="http://schemas.microsoft.com/office/drawing/2016/5/13/chartex" xmlns:cx8="http://schemas.microsoft.com/office/drawing/2016/5/14/chartex" xmlns:mc="http://schemas.openxmlformats.org/markup-compatibility/2006" xmlns:aink="http://schemas.microsoft.com/office/drawing/2016/ink" xmlns:am3d="http://schemas.microsoft.com/office/drawing/2017/model3d" xmlns:o="urn:schemas-microsoft-com:office:office" xmlns:r="http://schemas.openxmlformats.org/officeDocument/2006/relationships" xmlns:m="http://schemas.openxmlformats.org/officeDocument/2006/math" xmlns:v="urn:schemas-microsoft-com:vml" xmlns:wp14="http://schemas.microsoft.com/office/word/2010/wordprocessingDrawing" xmlns:wp="http://schemas.openxmlformats.org/drawingml/2006/wordprocessingDrawing" xmlns:w10="urn:schemas-microsoft-com:office:word" xmlns:w="http://schemas.openxmlformats.org/wordprocessingml/2006/main" xmlns:w14="http://schemas.microsoft.com/office/word/2010/wordml" xmlns:w15="http://schemas.microsoft.com/office/word/2012/wordml" xmlns:w16cex="http://schemas.microsoft.com/office/word/2018/wordml/cex" xmlns:w16cid="http://schemas.microsoft.com/office/word/2016/wordml/cid" xmlns:w16="http://schemas.microsoft.com/office/word/2018/wordml" xmlns:w16sdtdh="http://schemas.microsoft.com/office/word/2020/wordml/sdtdatahash" xmlns:w16se="http://schemas.microsoft.com/office/word/2015/wordml/symex" xmlns:wpg="http://schemas.microsoft.com/office/word/2010/wordprocessingGroup" xmlns:wpi="http://schemas.microsoft.com/office/word/2010/wordprocessingInk" xmlns:wne="http://schemas.microsoft.com/office/word/2006/wordml" xmlns:wps="http://schemas.microsoft.com/office/word/2010/wordprocessingShape" mc:Ignorable="w14 w15 w16se w16cid w16 w16cex w16sdtdh wp14">
+<w:endnotes xmlns:wpc="http://schemas.microsoft.com/office/word/2010/wordprocessingCanvas" xmlns:cx="http://schemas.microsoft.com/office/drawing/2014/chartex" xmlns:cx1="http://schemas.microsoft.com/office/drawing/2015/9/8/chartex" xmlns:cx2="http://schemas.microsoft.com/office/drawing/2015/10/21/chartex" xmlns:cx3="http://schemas.microsoft.com/office/drawing/2016/5/9/chartex" xmlns:cx4="http://schemas.microsoft.com/office/drawing/2016/5/10/chartex" xmlns:cx5="http://schemas.microsoft.com/office/drawing/2016/5/11/chartex" xmlns:cx6="http://schemas.microsoft.com/office/drawing/2016/5/12/chartex" xmlns:cx7="http://schemas.microsoft.com/office/drawing/2016/5/13/chartex" xmlns:cx8="http://schemas.microsoft.com/office/drawing/2016/5/14/chartex" xmlns:mc="http://schemas.openxmlformats.org/markup-compatibility/2006" xmlns:aink="http://schemas.microsoft.com/office/drawing/2016/ink" xmlns:am3d="http://schemas.microsoft.com/office/drawing/2017/model3d" xmlns:o="urn:schemas-microsoft-com:office:office" xmlns:oel="http://schemas.microsoft.com/office/2019/extlst" xmlns:r="http://schemas.openxmlformats.org/officeDocument/2006/relationships" xmlns:m="http://schemas.openxmlformats.org/officeDocument/2006/math" xmlns:v="urn:schemas-microsoft-com:vml" xmlns:wp14="http://schemas.microsoft.com/office/word/2010/wordprocessingDrawing" xmlns:wp="http://schemas.openxmlformats.org/drawingml/2006/wordprocessingDrawing" xmlns:w10="urn:schemas-microsoft-com:office:word" xmlns:w="http://schemas.openxmlformats.org/wordprocessingml/2006/main" xmlns:w14="http://schemas.microsoft.com/office/word/2010/wordml" xmlns:w15="http://schemas.microsoft.com/office/word/2012/wordml" xmlns:w16cex="http://schemas.microsoft.com/office/word/2018/wordml/cex" xmlns:w16cid="http://schemas.microsoft.com/office/word/2016/wordml/cid" xmlns:w16="http://schemas.microsoft.com/office/word/2018/wordml" xmlns:w16sdtdh="http://schemas.microsoft.com/office/word/2020/wordml/sdtdatahash" xmlns:w16se="http://schemas.microsoft.com/office/word/2015/wordml/symex" xmlns:wpg="http://schemas.microsoft.com/office/word/2010/wordprocessingGroup" xmlns:wpi="http://schemas.microsoft.com/office/word/2010/wordprocessingInk" xmlns:wne="http://schemas.microsoft.com/office/word/2006/wordml" xmlns:wps="http://schemas.microsoft.com/office/word/2010/wordprocessingShape" mc:Ignorable="w14 w15 w16se w16cid w16 w16cex w16sdtdh wp14">
   <w:endnote w:type="separator" w:id="-1">
     <w:p>
       <w:r>
@@ -2363,7 +2707,7 @@
 </file>
 
 <file path=word/footer1.xml><?xml version="1.0" encoding="utf-8"?>
-<w:ftr xmlns:wpc="http://schemas.microsoft.com/office/word/2010/wordprocessingCanvas" xmlns:cx="http://schemas.microsoft.com/office/drawing/2014/chartex" xmlns:cx1="http://schemas.microsoft.com/office/drawing/2015/9/8/chartex" xmlns:cx2="http://schemas.microsoft.com/office/drawing/2015/10/21/chartex" xmlns:cx3="http://schemas.microsoft.com/office/drawing/2016/5/9/chartex" xmlns:cx4="http://schemas.microsoft.com/office/drawing/2016/5/10/chartex" xmlns:cx5="http://schemas.microsoft.com/office/drawing/2016/5/11/chartex" xmlns:cx6="http://schemas.microsoft.com/office/drawing/2016/5/12/chartex" xmlns:cx7="http://schemas.microsoft.com/office/drawing/2016/5/13/chartex" xmlns:cx8="http://schemas.microsoft.com/office/drawing/2016/5/14/chartex" xmlns:mc="http://schemas.openxmlformats.org/markup-compatibility/2006" xmlns:aink="http://schemas.microsoft.com/office/drawing/2016/ink" xmlns:am3d="http://schemas.microsoft.com/office/drawing/2017/model3d" xmlns:o="urn:schemas-microsoft-com:office:office" xmlns:r="http://schemas.openxmlformats.org/officeDocument/2006/relationships" xmlns:m="http://schemas.openxmlformats.org/officeDocument/2006/math" xmlns:v="urn:schemas-microsoft-com:vml" xmlns:wp14="http://schemas.microsoft.com/office/word/2010/wordprocessingDrawing" xmlns:wp="http://schemas.openxmlformats.org/drawingml/2006/wordprocessingDrawing" xmlns:w10="urn:schemas-microsoft-com:office:word" xmlns:w="http://schemas.openxmlformats.org/wordprocessingml/2006/main" xmlns:w14="http://schemas.microsoft.com/office/word/2010/wordml" xmlns:w15="http://schemas.microsoft.com/office/word/2012/wordml" xmlns:w16cex="http://schemas.microsoft.com/office/word/2018/wordml/cex" xmlns:w16cid="http://schemas.microsoft.com/office/word/2016/wordml/cid" xmlns:w16="http://schemas.microsoft.com/office/word/2018/wordml" xmlns:w16sdtdh="http://schemas.microsoft.com/office/word/2020/wordml/sdtdatahash" xmlns:w16se="http://schemas.microsoft.com/office/word/2015/wordml/symex" xmlns:wpg="http://schemas.microsoft.com/office/word/2010/wordprocessingGroup" xmlns:wpi="http://schemas.microsoft.com/office/word/2010/wordprocessingInk" xmlns:wne="http://schemas.microsoft.com/office/word/2006/wordml" xmlns:wps="http://schemas.microsoft.com/office/word/2010/wordprocessingShape" mc:Ignorable="w14 w15 w16se w16cid w16 w16cex w16sdtdh wp14">
+<w:ftr xmlns:wpc="http://schemas.microsoft.com/office/word/2010/wordprocessingCanvas" xmlns:cx="http://schemas.microsoft.com/office/drawing/2014/chartex" xmlns:cx1="http://schemas.microsoft.com/office/drawing/2015/9/8/chartex" xmlns:cx2="http://schemas.microsoft.com/office/drawing/2015/10/21/chartex" xmlns:cx3="http://schemas.microsoft.com/office/drawing/2016/5/9/chartex" xmlns:cx4="http://schemas.microsoft.com/office/drawing/2016/5/10/chartex" xmlns:cx5="http://schemas.microsoft.com/office/drawing/2016/5/11/chartex" xmlns:cx6="http://schemas.microsoft.com/office/drawing/2016/5/12/chartex" xmlns:cx7="http://schemas.microsoft.com/office/drawing/2016/5/13/chartex" xmlns:cx8="http://schemas.microsoft.com/office/drawing/2016/5/14/chartex" xmlns:mc="http://schemas.openxmlformats.org/markup-compatibility/2006" xmlns:aink="http://schemas.microsoft.com/office/drawing/2016/ink" xmlns:am3d="http://schemas.microsoft.com/office/drawing/2017/model3d" xmlns:o="urn:schemas-microsoft-com:office:office" xmlns:oel="http://schemas.microsoft.com/office/2019/extlst" xmlns:r="http://schemas.openxmlformats.org/officeDocument/2006/relationships" xmlns:m="http://schemas.openxmlformats.org/officeDocument/2006/math" xmlns:v="urn:schemas-microsoft-com:vml" xmlns:wp14="http://schemas.microsoft.com/office/word/2010/wordprocessingDrawing" xmlns:wp="http://schemas.openxmlformats.org/drawingml/2006/wordprocessingDrawing" xmlns:w10="urn:schemas-microsoft-com:office:word" xmlns:w="http://schemas.openxmlformats.org/wordprocessingml/2006/main" xmlns:w14="http://schemas.microsoft.com/office/word/2010/wordml" xmlns:w15="http://schemas.microsoft.com/office/word/2012/wordml" xmlns:w16cex="http://schemas.microsoft.com/office/word/2018/wordml/cex" xmlns:w16cid="http://schemas.microsoft.com/office/word/2016/wordml/cid" xmlns:w16="http://schemas.microsoft.com/office/word/2018/wordml" xmlns:w16sdtdh="http://schemas.microsoft.com/office/word/2020/wordml/sdtdatahash" xmlns:w16se="http://schemas.microsoft.com/office/word/2015/wordml/symex" xmlns:wpg="http://schemas.microsoft.com/office/word/2010/wordprocessingGroup" xmlns:wpi="http://schemas.microsoft.com/office/word/2010/wordprocessingInk" xmlns:wne="http://schemas.microsoft.com/office/word/2006/wordml" xmlns:wps="http://schemas.microsoft.com/office/word/2010/wordprocessingShape" mc:Ignorable="w14 w15 w16se w16cid w16 w16cex w16sdtdh wp14">
   <w:p>
     <w:pPr>
       <w:pStyle w:val="Footer"/>
@@ -2373,7 +2717,7 @@
 </file>
 
 <file path=word/footer2.xml><?xml version="1.0" encoding="utf-8"?>
-<w:ftr xmlns:wpc="http://schemas.microsoft.com/office/word/2010/wordprocessingCanvas" xmlns:cx="http://schemas.microsoft.com/office/drawing/2014/chartex" xmlns:cx1="http://schemas.microsoft.com/office/drawing/2015/9/8/chartex" xmlns:cx2="http://schemas.microsoft.com/office/drawing/2015/10/21/chartex" xmlns:cx3="http://schemas.microsoft.com/office/drawing/2016/5/9/chartex" xmlns:cx4="http://schemas.microsoft.com/office/drawing/2016/5/10/chartex" xmlns:cx5="http://schemas.microsoft.com/office/drawing/2016/5/11/chartex" xmlns:cx6="http://schemas.microsoft.com/office/drawing/2016/5/12/chartex" xmlns:cx7="http://schemas.microsoft.com/office/drawing/2016/5/13/chartex" xmlns:cx8="http://schemas.microsoft.com/office/drawing/2016/5/14/chartex" xmlns:mc="http://schemas.openxmlformats.org/markup-compatibility/2006" xmlns:aink="http://schemas.microsoft.com/office/drawing/2016/ink" xmlns:am3d="http://schemas.microsoft.com/office/drawing/2017/model3d" xmlns:o="urn:schemas-microsoft-com:office:office" xmlns:r="http://schemas.openxmlformats.org/officeDocument/2006/relationships" xmlns:m="http://schemas.openxmlformats.org/officeDocument/2006/math" xmlns:v="urn:schemas-microsoft-com:vml" xmlns:wp14="http://schemas.microsoft.com/office/word/2010/wordprocessingDrawing" xmlns:wp="http://schemas.openxmlformats.org/drawingml/2006/wordprocessingDrawing" xmlns:w10="urn:schemas-microsoft-com:office:word" xmlns:w="http://schemas.openxmlformats.org/wordprocessingml/2006/main" xmlns:w14="http://schemas.microsoft.com/office/word/2010/wordml" xmlns:w15="http://schemas.microsoft.com/office/word/2012/wordml" xmlns:w16cex="http://schemas.microsoft.com/office/word/2018/wordml/cex" xmlns:w16cid="http://schemas.microsoft.com/office/word/2016/wordml/cid" xmlns:w16="http://schemas.microsoft.com/office/word/2018/wordml" xmlns:w16sdtdh="http://schemas.microsoft.com/office/word/2020/wordml/sdtdatahash" xmlns:w16se="http://schemas.microsoft.com/office/word/2015/wordml/symex" xmlns:wpg="http://schemas.microsoft.com/office/word/2010/wordprocessingGroup" xmlns:wpi="http://schemas.microsoft.com/office/word/2010/wordprocessingInk" xmlns:wne="http://schemas.microsoft.com/office/word/2006/wordml" xmlns:wps="http://schemas.microsoft.com/office/word/2010/wordprocessingShape" mc:Ignorable="w14 w15 w16se w16cid w16 w16cex w16sdtdh wp14">
+<w:ftr xmlns:wpc="http://schemas.microsoft.com/office/word/2010/wordprocessingCanvas" xmlns:cx="http://schemas.microsoft.com/office/drawing/2014/chartex" xmlns:cx1="http://schemas.microsoft.com/office/drawing/2015/9/8/chartex" xmlns:cx2="http://schemas.microsoft.com/office/drawing/2015/10/21/chartex" xmlns:cx3="http://schemas.microsoft.com/office/drawing/2016/5/9/chartex" xmlns:cx4="http://schemas.microsoft.com/office/drawing/2016/5/10/chartex" xmlns:cx5="http://schemas.microsoft.com/office/drawing/2016/5/11/chartex" xmlns:cx6="http://schemas.microsoft.com/office/drawing/2016/5/12/chartex" xmlns:cx7="http://schemas.microsoft.com/office/drawing/2016/5/13/chartex" xmlns:cx8="http://schemas.microsoft.com/office/drawing/2016/5/14/chartex" xmlns:mc="http://schemas.openxmlformats.org/markup-compatibility/2006" xmlns:aink="http://schemas.microsoft.com/office/drawing/2016/ink" xmlns:am3d="http://schemas.microsoft.com/office/drawing/2017/model3d" xmlns:o="urn:schemas-microsoft-com:office:office" xmlns:oel="http://schemas.microsoft.com/office/2019/extlst" xmlns:r="http://schemas.openxmlformats.org/officeDocument/2006/relationships" xmlns:m="http://schemas.openxmlformats.org/officeDocument/2006/math" xmlns:v="urn:schemas-microsoft-com:vml" xmlns:wp14="http://schemas.microsoft.com/office/word/2010/wordprocessingDrawing" xmlns:wp="http://schemas.openxmlformats.org/drawingml/2006/wordprocessingDrawing" xmlns:w10="urn:schemas-microsoft-com:office:word" xmlns:w="http://schemas.openxmlformats.org/wordprocessingml/2006/main" xmlns:w14="http://schemas.microsoft.com/office/word/2010/wordml" xmlns:w15="http://schemas.microsoft.com/office/word/2012/wordml" xmlns:w16cex="http://schemas.microsoft.com/office/word/2018/wordml/cex" xmlns:w16cid="http://schemas.microsoft.com/office/word/2016/wordml/cid" xmlns:w16="http://schemas.microsoft.com/office/word/2018/wordml" xmlns:w16sdtdh="http://schemas.microsoft.com/office/word/2020/wordml/sdtdatahash" xmlns:w16se="http://schemas.microsoft.com/office/word/2015/wordml/symex" xmlns:wpg="http://schemas.microsoft.com/office/word/2010/wordprocessingGroup" xmlns:wpi="http://schemas.microsoft.com/office/word/2010/wordprocessingInk" xmlns:wne="http://schemas.microsoft.com/office/word/2006/wordml" xmlns:wps="http://schemas.microsoft.com/office/word/2010/wordprocessingShape" mc:Ignorable="w14 w15 w16se w16cid w16 w16cex w16sdtdh wp14">
   <w:p>
     <w:pPr>
       <w:pStyle w:val="Footer"/>
@@ -2439,13 +2783,23 @@
                               <w:sz w:val="20"/>
                             </w:rPr>
                           </w:pPr>
+                          <w:proofErr w:type="gramStart"/>
                           <w:r>
                             <w:rPr>
                               <w:rFonts w:ascii="Calibri" w:hAnsi="Calibri" w:cs="Calibri"/>
                               <w:color w:val="0000FF"/>
                               <w:sz w:val="20"/>
                             </w:rPr>
-                            <w:t>Classification : Internal</w:t>
+                            <w:t>Classification :</w:t>
+                          </w:r>
+                          <w:proofErr w:type="gramEnd"/>
+                          <w:r>
+                            <w:rPr>
+                              <w:rFonts w:ascii="Calibri" w:hAnsi="Calibri" w:cs="Calibri"/>
+                              <w:color w:val="0000FF"/>
+                              <w:sz w:val="20"/>
+                            </w:rPr>
+                            <w:t xml:space="preserve"> Internal</w:t>
                           </w:r>
                         </w:p>
                       </w:txbxContent>
@@ -2480,13 +2834,23 @@
                         <w:sz w:val="20"/>
                       </w:rPr>
                     </w:pPr>
+                    <w:proofErr w:type="gramStart"/>
                     <w:r>
                       <w:rPr>
                         <w:rFonts w:ascii="Calibri" w:hAnsi="Calibri" w:cs="Calibri"/>
                         <w:color w:val="0000FF"/>
                         <w:sz w:val="20"/>
                       </w:rPr>
-                      <w:t>Classification : Internal</w:t>
+                      <w:t>Classification :</w:t>
+                    </w:r>
+                    <w:proofErr w:type="gramEnd"/>
+                    <w:r>
+                      <w:rPr>
+                        <w:rFonts w:ascii="Calibri" w:hAnsi="Calibri" w:cs="Calibri"/>
+                        <w:color w:val="0000FF"/>
+                        <w:sz w:val="20"/>
+                      </w:rPr>
+                      <w:t xml:space="preserve"> Internal</w:t>
                     </w:r>
                   </w:p>
                 </w:txbxContent>
@@ -2749,7 +3113,7 @@
 </file>
 
 <file path=word/footer3.xml><?xml version="1.0" encoding="utf-8"?>
-<w:ftr xmlns:wpc="http://schemas.microsoft.com/office/word/2010/wordprocessingCanvas" xmlns:cx="http://schemas.microsoft.com/office/drawing/2014/chartex" xmlns:cx1="http://schemas.microsoft.com/office/drawing/2015/9/8/chartex" xmlns:cx2="http://schemas.microsoft.com/office/drawing/2015/10/21/chartex" xmlns:cx3="http://schemas.microsoft.com/office/drawing/2016/5/9/chartex" xmlns:cx4="http://schemas.microsoft.com/office/drawing/2016/5/10/chartex" xmlns:cx5="http://schemas.microsoft.com/office/drawing/2016/5/11/chartex" xmlns:cx6="http://schemas.microsoft.com/office/drawing/2016/5/12/chartex" xmlns:cx7="http://schemas.microsoft.com/office/drawing/2016/5/13/chartex" xmlns:cx8="http://schemas.microsoft.com/office/drawing/2016/5/14/chartex" xmlns:mc="http://schemas.openxmlformats.org/markup-compatibility/2006" xmlns:aink="http://schemas.microsoft.com/office/drawing/2016/ink" xmlns:am3d="http://schemas.microsoft.com/office/drawing/2017/model3d" xmlns:o="urn:schemas-microsoft-com:office:office" xmlns:r="http://schemas.openxmlformats.org/officeDocument/2006/relationships" xmlns:m="http://schemas.openxmlformats.org/officeDocument/2006/math" xmlns:v="urn:schemas-microsoft-com:vml" xmlns:wp14="http://schemas.microsoft.com/office/word/2010/wordprocessingDrawing" xmlns:wp="http://schemas.openxmlformats.org/drawingml/2006/wordprocessingDrawing" xmlns:w10="urn:schemas-microsoft-com:office:word" xmlns:w="http://schemas.openxmlformats.org/wordprocessingml/2006/main" xmlns:w14="http://schemas.microsoft.com/office/word/2010/wordml" xmlns:w15="http://schemas.microsoft.com/office/word/2012/wordml" xmlns:w16cex="http://schemas.microsoft.com/office/word/2018/wordml/cex" xmlns:w16cid="http://schemas.microsoft.com/office/word/2016/wordml/cid" xmlns:w16="http://schemas.microsoft.com/office/word/2018/wordml" xmlns:w16sdtdh="http://schemas.microsoft.com/office/word/2020/wordml/sdtdatahash" xmlns:w16se="http://schemas.microsoft.com/office/word/2015/wordml/symex" xmlns:wpg="http://schemas.microsoft.com/office/word/2010/wordprocessingGroup" xmlns:wpi="http://schemas.microsoft.com/office/word/2010/wordprocessingInk" xmlns:wne="http://schemas.microsoft.com/office/word/2006/wordml" xmlns:wps="http://schemas.microsoft.com/office/word/2010/wordprocessingShape" mc:Ignorable="w14 w15 w16se w16cid w16 w16cex w16sdtdh wp14">
+<w:ftr xmlns:wpc="http://schemas.microsoft.com/office/word/2010/wordprocessingCanvas" xmlns:cx="http://schemas.microsoft.com/office/drawing/2014/chartex" xmlns:cx1="http://schemas.microsoft.com/office/drawing/2015/9/8/chartex" xmlns:cx2="http://schemas.microsoft.com/office/drawing/2015/10/21/chartex" xmlns:cx3="http://schemas.microsoft.com/office/drawing/2016/5/9/chartex" xmlns:cx4="http://schemas.microsoft.com/office/drawing/2016/5/10/chartex" xmlns:cx5="http://schemas.microsoft.com/office/drawing/2016/5/11/chartex" xmlns:cx6="http://schemas.microsoft.com/office/drawing/2016/5/12/chartex" xmlns:cx7="http://schemas.microsoft.com/office/drawing/2016/5/13/chartex" xmlns:cx8="http://schemas.microsoft.com/office/drawing/2016/5/14/chartex" xmlns:mc="http://schemas.openxmlformats.org/markup-compatibility/2006" xmlns:aink="http://schemas.microsoft.com/office/drawing/2016/ink" xmlns:am3d="http://schemas.microsoft.com/office/drawing/2017/model3d" xmlns:o="urn:schemas-microsoft-com:office:office" xmlns:oel="http://schemas.microsoft.com/office/2019/extlst" xmlns:r="http://schemas.openxmlformats.org/officeDocument/2006/relationships" xmlns:m="http://schemas.openxmlformats.org/officeDocument/2006/math" xmlns:v="urn:schemas-microsoft-com:vml" xmlns:wp14="http://schemas.microsoft.com/office/word/2010/wordprocessingDrawing" xmlns:wp="http://schemas.openxmlformats.org/drawingml/2006/wordprocessingDrawing" xmlns:w10="urn:schemas-microsoft-com:office:word" xmlns:w="http://schemas.openxmlformats.org/wordprocessingml/2006/main" xmlns:w14="http://schemas.microsoft.com/office/word/2010/wordml" xmlns:w15="http://schemas.microsoft.com/office/word/2012/wordml" xmlns:w16cex="http://schemas.microsoft.com/office/word/2018/wordml/cex" xmlns:w16cid="http://schemas.microsoft.com/office/word/2016/wordml/cid" xmlns:w16="http://schemas.microsoft.com/office/word/2018/wordml" xmlns:w16sdtdh="http://schemas.microsoft.com/office/word/2020/wordml/sdtdatahash" xmlns:w16se="http://schemas.microsoft.com/office/word/2015/wordml/symex" xmlns:wpg="http://schemas.microsoft.com/office/word/2010/wordprocessingGroup" xmlns:wpi="http://schemas.microsoft.com/office/word/2010/wordprocessingInk" xmlns:wne="http://schemas.microsoft.com/office/word/2006/wordml" xmlns:wps="http://schemas.microsoft.com/office/word/2010/wordprocessingShape" mc:Ignorable="w14 w15 w16se w16cid w16 w16cex w16sdtdh wp14">
   <w:p>
     <w:pPr>
       <w:pStyle w:val="Footer"/>
@@ -2759,7 +3123,7 @@
 </file>
 
 <file path=word/footnotes.xml><?xml version="1.0" encoding="utf-8"?>
-<w:footnotes xmlns:wpc="http://schemas.microsoft.com/office/word/2010/wordprocessingCanvas" xmlns:cx="http://schemas.microsoft.com/office/drawing/2014/chartex" xmlns:cx1="http://schemas.microsoft.com/office/drawing/2015/9/8/chartex" xmlns:cx2="http://schemas.microsoft.com/office/drawing/2015/10/21/chartex" xmlns:cx3="http://schemas.microsoft.com/office/drawing/2016/5/9/chartex" xmlns:cx4="http://schemas.microsoft.com/office/drawing/2016/5/10/chartex" xmlns:cx5="http://schemas.microsoft.com/office/drawing/2016/5/11/chartex" xmlns:cx6="http://schemas.microsoft.com/office/drawing/2016/5/12/chartex" xmlns:cx7="http://schemas.microsoft.com/office/drawing/2016/5/13/chartex" xmlns:cx8="http://schemas.microsoft.com/office/drawing/2016/5/14/chartex" xmlns:mc="http://schemas.openxmlformats.org/markup-compatibility/2006" xmlns:aink="http://schemas.microsoft.com/office/drawing/2016/ink" xmlns:am3d="http://schemas.microsoft.com/office/drawing/2017/model3d" xmlns:o="urn:schemas-microsoft-com:office:office" xmlns:r="http://schemas.openxmlformats.org/officeDocument/2006/relationships" xmlns:m="http://schemas.openxmlformats.org/officeDocument/2006/math" xmlns:v="urn:schemas-microsoft-com:vml" xmlns:wp14="http://schemas.microsoft.com/office/word/2010/wordprocessingDrawing" xmlns:wp="http://schemas.openxmlformats.org/drawingml/2006/wordprocessingDrawing" xmlns:w10="urn:schemas-microsoft-com:office:word" xmlns:w="http://schemas.openxmlformats.org/wordprocessingml/2006/main" xmlns:w14="http://schemas.microsoft.com/office/word/2010/wordml" xmlns:w15="http://schemas.microsoft.com/office/word/2012/wordml" xmlns:w16cex="http://schemas.microsoft.com/office/word/2018/wordml/cex" xmlns:w16cid="http://schemas.microsoft.com/office/word/2016/wordml/cid" xmlns:w16="http://schemas.microsoft.com/office/word/2018/wordml" xmlns:w16sdtdh="http://schemas.microsoft.com/office/word/2020/wordml/sdtdatahash" xmlns:w16se="http://schemas.microsoft.com/office/word/2015/wordml/symex" xmlns:wpg="http://schemas.microsoft.com/office/word/2010/wordprocessingGroup" xmlns:wpi="http://schemas.microsoft.com/office/word/2010/wordprocessingInk" xmlns:wne="http://schemas.microsoft.com/office/word/2006/wordml" xmlns:wps="http://schemas.microsoft.com/office/word/2010/wordprocessingShape" mc:Ignorable="w14 w15 w16se w16cid w16 w16cex w16sdtdh wp14">
+<w:footnotes xmlns:wpc="http://schemas.microsoft.com/office/word/2010/wordprocessingCanvas" xmlns:cx="http://schemas.microsoft.com/office/drawing/2014/chartex" xmlns:cx1="http://schemas.microsoft.com/office/drawing/2015/9/8/chartex" xmlns:cx2="http://schemas.microsoft.com/office/drawing/2015/10/21/chartex" xmlns:cx3="http://schemas.microsoft.com/office/drawing/2016/5/9/chartex" xmlns:cx4="http://schemas.microsoft.com/office/drawing/2016/5/10/chartex" xmlns:cx5="http://schemas.microsoft.com/office/drawing/2016/5/11/chartex" xmlns:cx6="http://schemas.microsoft.com/office/drawing/2016/5/12/chartex" xmlns:cx7="http://schemas.microsoft.com/office/drawing/2016/5/13/chartex" xmlns:cx8="http://schemas.microsoft.com/office/drawing/2016/5/14/chartex" xmlns:mc="http://schemas.openxmlformats.org/markup-compatibility/2006" xmlns:aink="http://schemas.microsoft.com/office/drawing/2016/ink" xmlns:am3d="http://schemas.microsoft.com/office/drawing/2017/model3d" xmlns:o="urn:schemas-microsoft-com:office:office" xmlns:oel="http://schemas.microsoft.com/office/2019/extlst" xmlns:r="http://schemas.openxmlformats.org/officeDocument/2006/relationships" xmlns:m="http://schemas.openxmlformats.org/officeDocument/2006/math" xmlns:v="urn:schemas-microsoft-com:vml" xmlns:wp14="http://schemas.microsoft.com/office/word/2010/wordprocessingDrawing" xmlns:wp="http://schemas.openxmlformats.org/drawingml/2006/wordprocessingDrawing" xmlns:w10="urn:schemas-microsoft-com:office:word" xmlns:w="http://schemas.openxmlformats.org/wordprocessingml/2006/main" xmlns:w14="http://schemas.microsoft.com/office/word/2010/wordml" xmlns:w15="http://schemas.microsoft.com/office/word/2012/wordml" xmlns:w16cex="http://schemas.microsoft.com/office/word/2018/wordml/cex" xmlns:w16cid="http://schemas.microsoft.com/office/word/2016/wordml/cid" xmlns:w16="http://schemas.microsoft.com/office/word/2018/wordml" xmlns:w16sdtdh="http://schemas.microsoft.com/office/word/2020/wordml/sdtdatahash" xmlns:w16se="http://schemas.microsoft.com/office/word/2015/wordml/symex" xmlns:wpg="http://schemas.microsoft.com/office/word/2010/wordprocessingGroup" xmlns:wpi="http://schemas.microsoft.com/office/word/2010/wordprocessingInk" xmlns:wne="http://schemas.microsoft.com/office/word/2006/wordml" xmlns:wps="http://schemas.microsoft.com/office/word/2010/wordprocessingShape" mc:Ignorable="w14 w15 w16se w16cid w16 w16cex w16sdtdh wp14">
   <w:footnote w:type="separator" w:id="-1">
     <w:p>
       <w:r>
@@ -2778,7 +3142,7 @@
 </file>
 
 <file path=word/header1.xml><?xml version="1.0" encoding="utf-8"?>
-<w:hdr xmlns:wpc="http://schemas.microsoft.com/office/word/2010/wordprocessingCanvas" xmlns:cx="http://schemas.microsoft.com/office/drawing/2014/chartex" xmlns:cx1="http://schemas.microsoft.com/office/drawing/2015/9/8/chartex" xmlns:cx2="http://schemas.microsoft.com/office/drawing/2015/10/21/chartex" xmlns:cx3="http://schemas.microsoft.com/office/drawing/2016/5/9/chartex" xmlns:cx4="http://schemas.microsoft.com/office/drawing/2016/5/10/chartex" xmlns:cx5="http://schemas.microsoft.com/office/drawing/2016/5/11/chartex" xmlns:cx6="http://schemas.microsoft.com/office/drawing/2016/5/12/chartex" xmlns:cx7="http://schemas.microsoft.com/office/drawing/2016/5/13/chartex" xmlns:cx8="http://schemas.microsoft.com/office/drawing/2016/5/14/chartex" xmlns:mc="http://schemas.openxmlformats.org/markup-compatibility/2006" xmlns:aink="http://schemas.microsoft.com/office/drawing/2016/ink" xmlns:am3d="http://schemas.microsoft.com/office/drawing/2017/model3d" xmlns:o="urn:schemas-microsoft-com:office:office" xmlns:r="http://schemas.openxmlformats.org/officeDocument/2006/relationships" xmlns:m="http://schemas.openxmlformats.org/officeDocument/2006/math" xmlns:v="urn:schemas-microsoft-com:vml" xmlns:wp14="http://schemas.microsoft.com/office/word/2010/wordprocessingDrawing" xmlns:wp="http://schemas.openxmlformats.org/drawingml/2006/wordprocessingDrawing" xmlns:w10="urn:schemas-microsoft-com:office:word" xmlns:w="http://schemas.openxmlformats.org/wordprocessingml/2006/main" xmlns:w14="http://schemas.microsoft.com/office/word/2010/wordml" xmlns:w15="http://schemas.microsoft.com/office/word/2012/wordml" xmlns:w16cex="http://schemas.microsoft.com/office/word/2018/wordml/cex" xmlns:w16cid="http://schemas.microsoft.com/office/word/2016/wordml/cid" xmlns:w16="http://schemas.microsoft.com/office/word/2018/wordml" xmlns:w16sdtdh="http://schemas.microsoft.com/office/word/2020/wordml/sdtdatahash" xmlns:w16se="http://schemas.microsoft.com/office/word/2015/wordml/symex" xmlns:wpg="http://schemas.microsoft.com/office/word/2010/wordprocessingGroup" xmlns:wpi="http://schemas.microsoft.com/office/word/2010/wordprocessingInk" xmlns:wne="http://schemas.microsoft.com/office/word/2006/wordml" xmlns:wps="http://schemas.microsoft.com/office/word/2010/wordprocessingShape" mc:Ignorable="w14 w15 w16se w16cid w16 w16cex w16sdtdh wp14">
+<w:hdr xmlns:wpc="http://schemas.microsoft.com/office/word/2010/wordprocessingCanvas" xmlns:cx="http://schemas.microsoft.com/office/drawing/2014/chartex" xmlns:cx1="http://schemas.microsoft.com/office/drawing/2015/9/8/chartex" xmlns:cx2="http://schemas.microsoft.com/office/drawing/2015/10/21/chartex" xmlns:cx3="http://schemas.microsoft.com/office/drawing/2016/5/9/chartex" xmlns:cx4="http://schemas.microsoft.com/office/drawing/2016/5/10/chartex" xmlns:cx5="http://schemas.microsoft.com/office/drawing/2016/5/11/chartex" xmlns:cx6="http://schemas.microsoft.com/office/drawing/2016/5/12/chartex" xmlns:cx7="http://schemas.microsoft.com/office/drawing/2016/5/13/chartex" xmlns:cx8="http://schemas.microsoft.com/office/drawing/2016/5/14/chartex" xmlns:mc="http://schemas.openxmlformats.org/markup-compatibility/2006" xmlns:aink="http://schemas.microsoft.com/office/drawing/2016/ink" xmlns:am3d="http://schemas.microsoft.com/office/drawing/2017/model3d" xmlns:o="urn:schemas-microsoft-com:office:office" xmlns:oel="http://schemas.microsoft.com/office/2019/extlst" xmlns:r="http://schemas.openxmlformats.org/officeDocument/2006/relationships" xmlns:m="http://schemas.openxmlformats.org/officeDocument/2006/math" xmlns:v="urn:schemas-microsoft-com:vml" xmlns:wp14="http://schemas.microsoft.com/office/word/2010/wordprocessingDrawing" xmlns:wp="http://schemas.openxmlformats.org/drawingml/2006/wordprocessingDrawing" xmlns:w10="urn:schemas-microsoft-com:office:word" xmlns:w="http://schemas.openxmlformats.org/wordprocessingml/2006/main" xmlns:w14="http://schemas.microsoft.com/office/word/2010/wordml" xmlns:w15="http://schemas.microsoft.com/office/word/2012/wordml" xmlns:w16cex="http://schemas.microsoft.com/office/word/2018/wordml/cex" xmlns:w16cid="http://schemas.microsoft.com/office/word/2016/wordml/cid" xmlns:w16="http://schemas.microsoft.com/office/word/2018/wordml" xmlns:w16sdtdh="http://schemas.microsoft.com/office/word/2020/wordml/sdtdatahash" xmlns:w16se="http://schemas.microsoft.com/office/word/2015/wordml/symex" xmlns:wpg="http://schemas.microsoft.com/office/word/2010/wordprocessingGroup" xmlns:wpi="http://schemas.microsoft.com/office/word/2010/wordprocessingInk" xmlns:wne="http://schemas.microsoft.com/office/word/2006/wordml" xmlns:wps="http://schemas.microsoft.com/office/word/2010/wordprocessingShape" mc:Ignorable="w14 w15 w16se w16cid w16 w16cex w16sdtdh wp14">
   <w:p>
     <w:pPr>
       <w:pStyle w:val="Header"/>
@@ -2788,7 +3152,7 @@
 </file>
 
 <file path=word/header2.xml><?xml version="1.0" encoding="utf-8"?>
-<w:hdr xmlns:wpc="http://schemas.microsoft.com/office/word/2010/wordprocessingCanvas" xmlns:cx="http://schemas.microsoft.com/office/drawing/2014/chartex" xmlns:cx1="http://schemas.microsoft.com/office/drawing/2015/9/8/chartex" xmlns:cx2="http://schemas.microsoft.com/office/drawing/2015/10/21/chartex" xmlns:cx3="http://schemas.microsoft.com/office/drawing/2016/5/9/chartex" xmlns:cx4="http://schemas.microsoft.com/office/drawing/2016/5/10/chartex" xmlns:cx5="http://schemas.microsoft.com/office/drawing/2016/5/11/chartex" xmlns:cx6="http://schemas.microsoft.com/office/drawing/2016/5/12/chartex" xmlns:cx7="http://schemas.microsoft.com/office/drawing/2016/5/13/chartex" xmlns:cx8="http://schemas.microsoft.com/office/drawing/2016/5/14/chartex" xmlns:mc="http://schemas.openxmlformats.org/markup-compatibility/2006" xmlns:aink="http://schemas.microsoft.com/office/drawing/2016/ink" xmlns:am3d="http://schemas.microsoft.com/office/drawing/2017/model3d" xmlns:o="urn:schemas-microsoft-com:office:office" xmlns:r="http://schemas.openxmlformats.org/officeDocument/2006/relationships" xmlns:m="http://schemas.openxmlformats.org/officeDocument/2006/math" xmlns:v="urn:schemas-microsoft-com:vml" xmlns:wp14="http://schemas.microsoft.com/office/word/2010/wordprocessingDrawing" xmlns:wp="http://schemas.openxmlformats.org/drawingml/2006/wordprocessingDrawing" xmlns:w10="urn:schemas-microsoft-com:office:word" xmlns:w="http://schemas.openxmlformats.org/wordprocessingml/2006/main" xmlns:w14="http://schemas.microsoft.com/office/word/2010/wordml" xmlns:w15="http://schemas.microsoft.com/office/word/2012/wordml" xmlns:w16cex="http://schemas.microsoft.com/office/word/2018/wordml/cex" xmlns:w16cid="http://schemas.microsoft.com/office/word/2016/wordml/cid" xmlns:w16="http://schemas.microsoft.com/office/word/2018/wordml" xmlns:w16sdtdh="http://schemas.microsoft.com/office/word/2020/wordml/sdtdatahash" xmlns:w16se="http://schemas.microsoft.com/office/word/2015/wordml/symex" xmlns:wpg="http://schemas.microsoft.com/office/word/2010/wordprocessingGroup" xmlns:wpi="http://schemas.microsoft.com/office/word/2010/wordprocessingInk" xmlns:wne="http://schemas.microsoft.com/office/word/2006/wordml" xmlns:wps="http://schemas.microsoft.com/office/word/2010/wordprocessingShape" mc:Ignorable="w14 w15 w16se w16cid w16 w16cex w16sdtdh wp14">
+<w:hdr xmlns:wpc="http://schemas.microsoft.com/office/word/2010/wordprocessingCanvas" xmlns:cx="http://schemas.microsoft.com/office/drawing/2014/chartex" xmlns:cx1="http://schemas.microsoft.com/office/drawing/2015/9/8/chartex" xmlns:cx2="http://schemas.microsoft.com/office/drawing/2015/10/21/chartex" xmlns:cx3="http://schemas.microsoft.com/office/drawing/2016/5/9/chartex" xmlns:cx4="http://schemas.microsoft.com/office/drawing/2016/5/10/chartex" xmlns:cx5="http://schemas.microsoft.com/office/drawing/2016/5/11/chartex" xmlns:cx6="http://schemas.microsoft.com/office/drawing/2016/5/12/chartex" xmlns:cx7="http://schemas.microsoft.com/office/drawing/2016/5/13/chartex" xmlns:cx8="http://schemas.microsoft.com/office/drawing/2016/5/14/chartex" xmlns:mc="http://schemas.openxmlformats.org/markup-compatibility/2006" xmlns:aink="http://schemas.microsoft.com/office/drawing/2016/ink" xmlns:am3d="http://schemas.microsoft.com/office/drawing/2017/model3d" xmlns:o="urn:schemas-microsoft-com:office:office" xmlns:oel="http://schemas.microsoft.com/office/2019/extlst" xmlns:r="http://schemas.openxmlformats.org/officeDocument/2006/relationships" xmlns:m="http://schemas.openxmlformats.org/officeDocument/2006/math" xmlns:v="urn:schemas-microsoft-com:vml" xmlns:wp14="http://schemas.microsoft.com/office/word/2010/wordprocessingDrawing" xmlns:wp="http://schemas.openxmlformats.org/drawingml/2006/wordprocessingDrawing" xmlns:w10="urn:schemas-microsoft-com:office:word" xmlns:w="http://schemas.openxmlformats.org/wordprocessingml/2006/main" xmlns:w14="http://schemas.microsoft.com/office/word/2010/wordml" xmlns:w15="http://schemas.microsoft.com/office/word/2012/wordml" xmlns:w16cex="http://schemas.microsoft.com/office/word/2018/wordml/cex" xmlns:w16cid="http://schemas.microsoft.com/office/word/2016/wordml/cid" xmlns:w16="http://schemas.microsoft.com/office/word/2018/wordml" xmlns:w16sdtdh="http://schemas.microsoft.com/office/word/2020/wordml/sdtdatahash" xmlns:w16se="http://schemas.microsoft.com/office/word/2015/wordml/symex" xmlns:wpg="http://schemas.microsoft.com/office/word/2010/wordprocessingGroup" xmlns:wpi="http://schemas.microsoft.com/office/word/2010/wordprocessingInk" xmlns:wne="http://schemas.microsoft.com/office/word/2006/wordml" xmlns:wps="http://schemas.microsoft.com/office/word/2010/wordprocessingShape" mc:Ignorable="w14 w15 w16se w16cid w16 w16cex w16sdtdh wp14">
   <w:tbl>
     <w:tblPr>
       <w:tblStyle w:val="TableGrid"/>
@@ -2988,7 +3352,7 @@
 </file>
 
 <file path=word/header3.xml><?xml version="1.0" encoding="utf-8"?>
-<w:hdr xmlns:wpc="http://schemas.microsoft.com/office/word/2010/wordprocessingCanvas" xmlns:cx="http://schemas.microsoft.com/office/drawing/2014/chartex" xmlns:cx1="http://schemas.microsoft.com/office/drawing/2015/9/8/chartex" xmlns:cx2="http://schemas.microsoft.com/office/drawing/2015/10/21/chartex" xmlns:cx3="http://schemas.microsoft.com/office/drawing/2016/5/9/chartex" xmlns:cx4="http://schemas.microsoft.com/office/drawing/2016/5/10/chartex" xmlns:cx5="http://schemas.microsoft.com/office/drawing/2016/5/11/chartex" xmlns:cx6="http://schemas.microsoft.com/office/drawing/2016/5/12/chartex" xmlns:cx7="http://schemas.microsoft.com/office/drawing/2016/5/13/chartex" xmlns:cx8="http://schemas.microsoft.com/office/drawing/2016/5/14/chartex" xmlns:mc="http://schemas.openxmlformats.org/markup-compatibility/2006" xmlns:aink="http://schemas.microsoft.com/office/drawing/2016/ink" xmlns:am3d="http://schemas.microsoft.com/office/drawing/2017/model3d" xmlns:o="urn:schemas-microsoft-com:office:office" xmlns:r="http://schemas.openxmlformats.org/officeDocument/2006/relationships" xmlns:m="http://schemas.openxmlformats.org/officeDocument/2006/math" xmlns:v="urn:schemas-microsoft-com:vml" xmlns:wp14="http://schemas.microsoft.com/office/word/2010/wordprocessingDrawing" xmlns:wp="http://schemas.openxmlformats.org/drawingml/2006/wordprocessingDrawing" xmlns:w10="urn:schemas-microsoft-com:office:word" xmlns:w="http://schemas.openxmlformats.org/wordprocessingml/2006/main" xmlns:w14="http://schemas.microsoft.com/office/word/2010/wordml" xmlns:w15="http://schemas.microsoft.com/office/word/2012/wordml" xmlns:w16cex="http://schemas.microsoft.com/office/word/2018/wordml/cex" xmlns:w16cid="http://schemas.microsoft.com/office/word/2016/wordml/cid" xmlns:w16="http://schemas.microsoft.com/office/word/2018/wordml" xmlns:w16sdtdh="http://schemas.microsoft.com/office/word/2020/wordml/sdtdatahash" xmlns:w16se="http://schemas.microsoft.com/office/word/2015/wordml/symex" xmlns:wpg="http://schemas.microsoft.com/office/word/2010/wordprocessingGroup" xmlns:wpi="http://schemas.microsoft.com/office/word/2010/wordprocessingInk" xmlns:wne="http://schemas.microsoft.com/office/word/2006/wordml" xmlns:wps="http://schemas.microsoft.com/office/word/2010/wordprocessingShape" mc:Ignorable="w14 w15 w16se w16cid w16 w16cex w16sdtdh wp14">
+<w:hdr xmlns:wpc="http://schemas.microsoft.com/office/word/2010/wordprocessingCanvas" xmlns:cx="http://schemas.microsoft.com/office/drawing/2014/chartex" xmlns:cx1="http://schemas.microsoft.com/office/drawing/2015/9/8/chartex" xmlns:cx2="http://schemas.microsoft.com/office/drawing/2015/10/21/chartex" xmlns:cx3="http://schemas.microsoft.com/office/drawing/2016/5/9/chartex" xmlns:cx4="http://schemas.microsoft.com/office/drawing/2016/5/10/chartex" xmlns:cx5="http://schemas.microsoft.com/office/drawing/2016/5/11/chartex" xmlns:cx6="http://schemas.microsoft.com/office/drawing/2016/5/12/chartex" xmlns:cx7="http://schemas.microsoft.com/office/drawing/2016/5/13/chartex" xmlns:cx8="http://schemas.microsoft.com/office/drawing/2016/5/14/chartex" xmlns:mc="http://schemas.openxmlformats.org/markup-compatibility/2006" xmlns:aink="http://schemas.microsoft.com/office/drawing/2016/ink" xmlns:am3d="http://schemas.microsoft.com/office/drawing/2017/model3d" xmlns:o="urn:schemas-microsoft-com:office:office" xmlns:oel="http://schemas.microsoft.com/office/2019/extlst" xmlns:r="http://schemas.openxmlformats.org/officeDocument/2006/relationships" xmlns:m="http://schemas.openxmlformats.org/officeDocument/2006/math" xmlns:v="urn:schemas-microsoft-com:vml" xmlns:wp14="http://schemas.microsoft.com/office/word/2010/wordprocessingDrawing" xmlns:wp="http://schemas.openxmlformats.org/drawingml/2006/wordprocessingDrawing" xmlns:w10="urn:schemas-microsoft-com:office:word" xmlns:w="http://schemas.openxmlformats.org/wordprocessingml/2006/main" xmlns:w14="http://schemas.microsoft.com/office/word/2010/wordml" xmlns:w15="http://schemas.microsoft.com/office/word/2012/wordml" xmlns:w16cex="http://schemas.microsoft.com/office/word/2018/wordml/cex" xmlns:w16cid="http://schemas.microsoft.com/office/word/2016/wordml/cid" xmlns:w16="http://schemas.microsoft.com/office/word/2018/wordml" xmlns:w16sdtdh="http://schemas.microsoft.com/office/word/2020/wordml/sdtdatahash" xmlns:w16se="http://schemas.microsoft.com/office/word/2015/wordml/symex" xmlns:wpg="http://schemas.microsoft.com/office/word/2010/wordprocessingGroup" xmlns:wpi="http://schemas.microsoft.com/office/word/2010/wordprocessingInk" xmlns:wne="http://schemas.microsoft.com/office/word/2006/wordml" xmlns:wps="http://schemas.microsoft.com/office/word/2010/wordprocessingShape" mc:Ignorable="w14 w15 w16se w16cid w16 w16cex w16sdtdh wp14">
   <w:p>
     <w:pPr>
       <w:pStyle w:val="Header"/>
@@ -2998,7 +3362,7 @@
 </file>
 
 <file path=word/numbering.xml><?xml version="1.0" encoding="utf-8"?>
-<w:numbering xmlns:wpc="http://schemas.microsoft.com/office/word/2010/wordprocessingCanvas" xmlns:cx="http://schemas.microsoft.com/office/drawing/2014/chartex" xmlns:cx1="http://schemas.microsoft.com/office/drawing/2015/9/8/chartex" xmlns:cx2="http://schemas.microsoft.com/office/drawing/2015/10/21/chartex" xmlns:cx3="http://schemas.microsoft.com/office/drawing/2016/5/9/chartex" xmlns:cx4="http://schemas.microsoft.com/office/drawing/2016/5/10/chartex" xmlns:cx5="http://schemas.microsoft.com/office/drawing/2016/5/11/chartex" xmlns:cx6="http://schemas.microsoft.com/office/drawing/2016/5/12/chartex" xmlns:cx7="http://schemas.microsoft.com/office/drawing/2016/5/13/chartex" xmlns:cx8="http://schemas.microsoft.com/office/drawing/2016/5/14/chartex" xmlns:mc="http://schemas.openxmlformats.org/markup-compatibility/2006" xmlns:aink="http://schemas.microsoft.com/office/drawing/2016/ink" xmlns:am3d="http://schemas.microsoft.com/office/drawing/2017/model3d" xmlns:o="urn:schemas-microsoft-com:office:office" xmlns:r="http://schemas.openxmlformats.org/officeDocument/2006/relationships" xmlns:m="http://schemas.openxmlformats.org/officeDocument/2006/math" xmlns:v="urn:schemas-microsoft-com:vml" xmlns:wp14="http://schemas.microsoft.com/office/word/2010/wordprocessingDrawing" xmlns:wp="http://schemas.openxmlformats.org/drawingml/2006/wordprocessingDrawing" xmlns:w10="urn:schemas-microsoft-com:office:word" xmlns:w="http://schemas.openxmlformats.org/wordprocessingml/2006/main" xmlns:w14="http://schemas.microsoft.com/office/word/2010/wordml" xmlns:w15="http://schemas.microsoft.com/office/word/2012/wordml" xmlns:w16cex="http://schemas.microsoft.com/office/word/2018/wordml/cex" xmlns:w16cid="http://schemas.microsoft.com/office/word/2016/wordml/cid" xmlns:w16="http://schemas.microsoft.com/office/word/2018/wordml" xmlns:w16sdtdh="http://schemas.microsoft.com/office/word/2020/wordml/sdtdatahash" xmlns:w16se="http://schemas.microsoft.com/office/word/2015/wordml/symex" xmlns:wpg="http://schemas.microsoft.com/office/word/2010/wordprocessingGroup" xmlns:wpi="http://schemas.microsoft.com/office/word/2010/wordprocessingInk" xmlns:wne="http://schemas.microsoft.com/office/word/2006/wordml" xmlns:wps="http://schemas.microsoft.com/office/word/2010/wordprocessingShape" mc:Ignorable="w14 w15 w16se w16cid w16 w16cex w16sdtdh wp14">
+<w:numbering xmlns:wpc="http://schemas.microsoft.com/office/word/2010/wordprocessingCanvas" xmlns:cx="http://schemas.microsoft.com/office/drawing/2014/chartex" xmlns:cx1="http://schemas.microsoft.com/office/drawing/2015/9/8/chartex" xmlns:cx2="http://schemas.microsoft.com/office/drawing/2015/10/21/chartex" xmlns:cx3="http://schemas.microsoft.com/office/drawing/2016/5/9/chartex" xmlns:cx4="http://schemas.microsoft.com/office/drawing/2016/5/10/chartex" xmlns:cx5="http://schemas.microsoft.com/office/drawing/2016/5/11/chartex" xmlns:cx6="http://schemas.microsoft.com/office/drawing/2016/5/12/chartex" xmlns:cx7="http://schemas.microsoft.com/office/drawing/2016/5/13/chartex" xmlns:cx8="http://schemas.microsoft.com/office/drawing/2016/5/14/chartex" xmlns:mc="http://schemas.openxmlformats.org/markup-compatibility/2006" xmlns:aink="http://schemas.microsoft.com/office/drawing/2016/ink" xmlns:am3d="http://schemas.microsoft.com/office/drawing/2017/model3d" xmlns:o="urn:schemas-microsoft-com:office:office" xmlns:oel="http://schemas.microsoft.com/office/2019/extlst" xmlns:r="http://schemas.openxmlformats.org/officeDocument/2006/relationships" xmlns:m="http://schemas.openxmlformats.org/officeDocument/2006/math" xmlns:v="urn:schemas-microsoft-com:vml" xmlns:wp14="http://schemas.microsoft.com/office/word/2010/wordprocessingDrawing" xmlns:wp="http://schemas.openxmlformats.org/drawingml/2006/wordprocessingDrawing" xmlns:w10="urn:schemas-microsoft-com:office:word" xmlns:w="http://schemas.openxmlformats.org/wordprocessingml/2006/main" xmlns:w14="http://schemas.microsoft.com/office/word/2010/wordml" xmlns:w15="http://schemas.microsoft.com/office/word/2012/wordml" xmlns:w16cex="http://schemas.microsoft.com/office/word/2018/wordml/cex" xmlns:w16cid="http://schemas.microsoft.com/office/word/2016/wordml/cid" xmlns:w16="http://schemas.microsoft.com/office/word/2018/wordml" xmlns:w16sdtdh="http://schemas.microsoft.com/office/word/2020/wordml/sdtdatahash" xmlns:w16se="http://schemas.microsoft.com/office/word/2015/wordml/symex" xmlns:wpg="http://schemas.microsoft.com/office/word/2010/wordprocessingGroup" xmlns:wpi="http://schemas.microsoft.com/office/word/2010/wordprocessingInk" xmlns:wne="http://schemas.microsoft.com/office/word/2006/wordml" xmlns:wps="http://schemas.microsoft.com/office/word/2010/wordprocessingShape" mc:Ignorable="w14 w15 w16se w16cid w16 w16cex w16sdtdh wp14">
   <w:abstractNum w:abstractNumId="0" w15:restartNumberingAfterBreak="0">
     <w:nsid w:val="161E2B22"/>
     <w:multiLevelType w:val="hybridMultilevel"/>

</xml_diff>